<commit_message>
need to fix the labelling sectino
</commit_message>
<xml_diff>
--- a/manuscript/v2/v3/v5/v6/manuscript_v6_mk.docx
+++ b/manuscript/v2/v3/v5/v6/manuscript_v6_mk.docx
@@ -950,6 +950,7 @@
         </w:rPr>
       </w:pPr>
       <w:commentRangeStart w:id="0"/>
+      <w:commentRangeStart w:id="1"/>
       <w:r>
         <w:rPr>
           <w:rFonts w:ascii="Verdana" w:hAnsi="Verdana"/>
@@ -1279,6 +1280,13 @@
         </w:rPr>
         <w:commentReference w:id="0"/>
       </w:r>
+      <w:commentRangeEnd w:id="1"/>
+      <w:r>
+        <w:rPr>
+          <w:rStyle w:val="CommentReference"/>
+        </w:rPr>
+        <w:commentReference w:id="1"/>
+      </w:r>
     </w:p>
     <w:p>
       <w:pPr>
@@ -1294,29 +1302,29 @@
         </w:rPr>
         <w:t xml:space="preserve">In this work, we present a semi-automated method for tracking bone motion in 2D sagittal CINE MRI sequences acquired during controlled knee flexion-extension using a custom MRI-compatible loading device. Our approach uses edge detection followed by frame-to-frame transformation optimization to automatically propagate initial bone segmentations throughout the motion cycle. </w:t>
       </w:r>
-      <w:commentRangeStart w:id="1"/>
       <w:commentRangeStart w:id="2"/>
+      <w:commentRangeStart w:id="3"/>
       <w:r>
         <w:rPr>
           <w:rFonts w:ascii="Verdana" w:hAnsi="Verdana"/>
         </w:rPr>
         <w:t>Unlike previous approaches</w:t>
       </w:r>
-      <w:commentRangeEnd w:id="1"/>
+      <w:commentRangeEnd w:id="2"/>
       <w:r>
         <w:rPr>
           <w:rStyle w:val="CommentReference"/>
         </w:rPr>
-        <w:commentReference w:id="1"/>
-      </w:r>
-      <w:commentRangeEnd w:id="2"/>
+        <w:commentReference w:id="2"/>
+      </w:r>
+      <w:commentRangeEnd w:id="3"/>
       <w:r>
         <w:rPr>
           <w:rStyle w:val="CommentReference"/>
         </w:rPr>
-        <w:commentReference w:id="2"/>
-      </w:r>
-      <w:ins w:id="3" w:author="Aayush Nepal" w:date="2024-11-26T19:15:00Z" w16du:dateUtc="2024-11-26T18:15:00Z">
+        <w:commentReference w:id="3"/>
+      </w:r>
+      <w:ins w:id="4" w:author="Aayush Nepal" w:date="2024-11-26T19:15:00Z" w16du:dateUtc="2024-11-26T18:15:00Z">
         <w:r>
           <w:rPr>
             <w:rFonts w:ascii="Verdana" w:hAnsi="Verdana"/>
@@ -1342,15 +1350,15 @@
         </w:rPr>
         <w:t xml:space="preserve"> frames without requiring additional static scans, potentially streamlining the overall analysis process.</w:t>
       </w:r>
-      <w:del w:id="4" w:author="Aayush Nepal" w:date="2024-11-26T20:06:00Z" w16du:dateUtc="2024-11-26T19:06:00Z">
+      <w:del w:id="5" w:author="Aayush Nepal" w:date="2024-11-26T20:06:00Z" w16du:dateUtc="2024-11-26T19:06:00Z">
         <w:r>
           <w:rPr>
             <w:rFonts w:ascii="Verdana" w:hAnsi="Verdana"/>
           </w:rPr>
           <w:delText xml:space="preserve"> </w:delText>
         </w:r>
-        <w:commentRangeStart w:id="5"/>
         <w:commentRangeStart w:id="6"/>
+        <w:commentRangeStart w:id="7"/>
         <w:r>
           <w:rPr>
             <w:rFonts w:ascii="Verdana" w:hAnsi="Verdana"/>
@@ -1393,20 +1401,20 @@
           </w:rPr>
           <w:delText>requirement</w:delText>
         </w:r>
-        <w:commentRangeEnd w:id="5"/>
+        <w:commentRangeEnd w:id="6"/>
         <w:r>
           <w:rPr>
             <w:rStyle w:val="CommentReference"/>
           </w:rPr>
-          <w:commentReference w:id="5"/>
+          <w:commentReference w:id="6"/>
         </w:r>
       </w:del>
-      <w:commentRangeEnd w:id="6"/>
+      <w:commentRangeEnd w:id="7"/>
       <w:r>
         <w:rPr>
           <w:rStyle w:val="CommentReference"/>
         </w:rPr>
-        <w:commentReference w:id="6"/>
+        <w:commentReference w:id="7"/>
       </w:r>
       <w:r>
         <w:rPr>
@@ -1414,7 +1422,7 @@
         </w:rPr>
         <w:t>.</w:t>
       </w:r>
-      <w:ins w:id="7" w:author="Aayush Nepal" w:date="2024-11-26T20:07:00Z" w16du:dateUtc="2024-11-26T19:07:00Z">
+      <w:ins w:id="8" w:author="Aayush Nepal" w:date="2024-11-26T20:07:00Z" w16du:dateUtc="2024-11-26T19:07:00Z">
         <w:r>
           <w:rPr>
             <w:rFonts w:ascii="Verdana" w:hAnsi="Verdana"/>
@@ -1422,7 +1430,7 @@
           <w:t xml:space="preserve"> </w:t>
         </w:r>
       </w:ins>
-      <w:ins w:id="8" w:author="Aayush Nepal" w:date="2024-11-26T20:07:00Z">
+      <w:ins w:id="9" w:author="Aayush Nepal" w:date="2024-11-26T20:07:00Z">
         <w:r>
           <w:rPr>
             <w:rFonts w:ascii="Verdana" w:hAnsi="Verdana"/>
@@ -1430,7 +1438,7 @@
           <w:t>The primary objective was to develop and validate a bone tracking method that can reliably extract bone motion parameters directly from dynamic MRI sequences</w:t>
         </w:r>
       </w:ins>
-      <w:ins w:id="9" w:author="Aayush Nepal" w:date="2024-11-26T20:07:00Z" w16du:dateUtc="2024-11-26T19:07:00Z">
+      <w:ins w:id="10" w:author="Aayush Nepal" w:date="2024-11-26T20:07:00Z" w16du:dateUtc="2024-11-26T19:07:00Z">
         <w:r>
           <w:rPr>
             <w:rFonts w:ascii="Verdana" w:hAnsi="Verdana"/>
@@ -2711,8 +2719,8 @@
         </w:rPr>
         <w:t xml:space="preserve"> then sorted into </w:t>
       </w:r>
-      <w:commentRangeStart w:id="10"/>
       <w:commentRangeStart w:id="11"/>
+      <w:commentRangeStart w:id="12"/>
       <w:r>
         <w:rPr>
           <w:rFonts w:ascii="Verdana" w:eastAsia="Verdana" w:hAnsi="Verdana" w:cs="Verdana"/>
@@ -2725,19 +2733,19 @@
         </w:rPr>
         <w:t xml:space="preserve">degree </w:t>
       </w:r>
-      <w:commentRangeEnd w:id="10"/>
+      <w:commentRangeEnd w:id="11"/>
       <w:r>
         <w:rPr>
           <w:rStyle w:val="CommentReference"/>
         </w:rPr>
-        <w:commentReference w:id="10"/>
-      </w:r>
-      <w:commentRangeEnd w:id="11"/>
+        <w:commentReference w:id="11"/>
+      </w:r>
+      <w:commentRangeEnd w:id="12"/>
       <w:r>
         <w:rPr>
           <w:rStyle w:val="CommentReference"/>
         </w:rPr>
-        <w:commentReference w:id="11"/>
+        <w:commentReference w:id="12"/>
       </w:r>
       <w:r>
         <w:rPr>
@@ -2805,27 +2813,27 @@
         </w:rPr>
         <w:t xml:space="preserve">. </w:t>
       </w:r>
-      <w:commentRangeStart w:id="12"/>
       <w:commentRangeStart w:id="13"/>
+      <w:commentRangeStart w:id="14"/>
       <w:r>
         <w:rPr>
           <w:rFonts w:ascii="Verdana" w:eastAsia="Verdana" w:hAnsi="Verdana" w:cs="Verdana"/>
         </w:rPr>
         <w:t xml:space="preserve">This process was repeated for the entire range of motion, </w:t>
       </w:r>
-      <w:commentRangeEnd w:id="12"/>
+      <w:commentRangeEnd w:id="13"/>
       <w:r>
         <w:rPr>
           <w:rStyle w:val="CommentReference"/>
         </w:rPr>
-        <w:commentReference w:id="12"/>
-      </w:r>
-      <w:commentRangeEnd w:id="13"/>
+        <w:commentReference w:id="13"/>
+      </w:r>
+      <w:commentRangeEnd w:id="14"/>
       <w:r>
         <w:rPr>
           <w:rStyle w:val="CommentReference"/>
         </w:rPr>
-        <w:commentReference w:id="13"/>
+        <w:commentReference w:id="14"/>
       </w:r>
       <w:r>
         <w:rPr>
@@ -3056,7 +3064,7 @@
         <w:rPr>
           <w:rFonts w:ascii="Verdana" w:eastAsia="Verdana" w:hAnsi="Verdana" w:cs="Verdana"/>
         </w:rPr>
-        <w:instrText xml:space="preserve"> ADDIN ZOTERO_ITEM CSL_CITATION {"citationID":"ICdQdhNL","properties":{"formattedCitation":"[23]","plainCitation":"[23]","noteIndex":0},"citationItems":[{"id":404,"uris":["http://zotero.org/users/13606484/items/JWJYB7YH"],"itemData":{"id":404,"type":"article-journal","container-title":"Foundations and Trends® in Machine Learning","DOI":"10.1561/2200000016","ISSN":"1935-8237, 1935-8245","issue":"1","journalAbbreviation":"FNT in Machine Learning","language":"en","page":"1-122","source":"DOI.org (Crossref)","title":"Distributed Optimization and Statistical Learning via the Alternating Direction Method of Multipliers","volume":"3","author":[{"family":"Boyd","given":"Stephen"}],"issued":{"date-parts":[["2010"]]}}}],"schema":"https://github.com/citation-style-language/schema/raw/master/csl-citation.json"} </w:instrText>
+        <w:instrText xml:space="preserve"> ADDIN ZOTERO_ITEM CSL_CITATION {"citationID":"FnW9aHsM","properties":{"formattedCitation":"[23,24]","plainCitation":"[23,24]","noteIndex":0},"citationItems":[{"id":404,"uris":["http://zotero.org/users/13606484/items/JWJYB7YH"],"itemData":{"id":404,"type":"article-journal","container-title":"Foundations and Trends® in Machine Learning","DOI":"10.1561/2200000016","ISSN":"1935-8237, 1935-8245","issue":"1","journalAbbreviation":"FNT in Machine Learning","language":"en","page":"1-122","source":"DOI.org (Crossref)","title":"Distributed Optimization and Statistical Learning via the Alternating Direction Method of Multipliers","volume":"3","author":[{"family":"Boyd","given":"Stephen"}],"issued":{"date-parts":[["2010"]]}}},{"id":406,"uris":["http://zotero.org/users/13606484/items/PW2PHDXK"],"itemData":{"id":406,"type":"article-journal","container-title":"SIAM Journal on Imaging Sciences","DOI":"10.1137/090769521","ISSN":"1936-4954","issue":"3","journalAbbreviation":"SIAM J. Imaging Sci.","language":"en","page":"492-526","source":"DOI.org (Crossref)","title":"Total Generalized Variation","volume":"3","author":[{"family":"Bredies","given":"Kristian"},{"family":"Kunisch","given":"Karl"},{"family":"Pock","given":"Thomas"}],"issued":{"date-parts":[["2010",1]]}}}],"schema":"https://github.com/citation-style-language/schema/raw/master/csl-citation.json"} </w:instrText>
       </w:r>
       <w:r>
         <w:rPr>
@@ -3068,7 +3076,7 @@
         <w:rPr>
           <w:rFonts w:ascii="Verdana" w:hAnsi="Verdana"/>
         </w:rPr>
-        <w:t>[23]</w:t>
+        <w:t>[23,24]</w:t>
       </w:r>
       <w:r>
         <w:rPr>
@@ -3187,36 +3195,24 @@
         </w:rPr>
         <w:t xml:space="preserve"> Participants with a larger range of motion had more frames available </w:t>
       </w:r>
-      <w:del w:id="14" w:author="Martin Krämer" w:date="2024-11-22T11:38:00Z">
-        <w:r>
-          <w:rPr>
-            <w:rFonts w:ascii="Verdana" w:eastAsia="Verdana" w:hAnsi="Verdana" w:cs="Verdana"/>
-          </w:rPr>
-          <w:delText xml:space="preserve">for </w:delText>
-        </w:r>
-      </w:del>
-      <w:ins w:id="15" w:author="Martin Krämer" w:date="2024-11-22T11:38:00Z">
-        <w:r>
-          <w:rPr>
-            <w:rFonts w:ascii="Verdana" w:eastAsia="Verdana" w:hAnsi="Verdana" w:cs="Verdana"/>
-          </w:rPr>
-          <w:t xml:space="preserve">after </w:t>
-        </w:r>
-      </w:ins>
+      <w:r>
+        <w:rPr>
+          <w:rFonts w:ascii="Verdana" w:eastAsia="Verdana" w:hAnsi="Verdana" w:cs="Verdana"/>
+        </w:rPr>
+        <w:t xml:space="preserve">after </w:t>
+      </w:r>
       <w:r>
         <w:rPr>
           <w:rFonts w:ascii="Verdana" w:eastAsia="Verdana" w:hAnsi="Verdana" w:cs="Verdana"/>
         </w:rPr>
         <w:t>reconstruction as compared to participants with</w:t>
       </w:r>
-      <w:ins w:id="16" w:author="Martin Krämer" w:date="2024-11-22T11:39:00Z">
-        <w:r>
-          <w:rPr>
-            <w:rFonts w:ascii="Verdana" w:eastAsia="Verdana" w:hAnsi="Verdana" w:cs="Verdana"/>
-          </w:rPr>
-          <w:t xml:space="preserve"> a</w:t>
-        </w:r>
-      </w:ins>
+      <w:r>
+        <w:rPr>
+          <w:rFonts w:ascii="Verdana" w:eastAsia="Verdana" w:hAnsi="Verdana" w:cs="Verdana"/>
+        </w:rPr>
+        <w:t xml:space="preserve"> a</w:t>
+      </w:r>
       <w:r>
         <w:rPr>
           <w:rFonts w:ascii="Verdana" w:eastAsia="Verdana" w:hAnsi="Verdana" w:cs="Verdana"/>
@@ -3543,7 +3539,7 @@
         <w:rPr>
           <w:rFonts w:ascii="Verdana" w:eastAsia="Verdana" w:hAnsi="Verdana" w:cs="Verdana"/>
         </w:rPr>
-        <w:instrText xml:space="preserve"> ADDIN ZOTERO_ITEM CSL_CITATION {"citationID":"YbX0tnUx","properties":{"formattedCitation":"[24]","plainCitation":"[24]","noteIndex":0},"citationItems":[{"id":9,"uris":["http://zotero.org/users/13606484/items/KR2N8TTJ"],"itemData":{"id":9,"type":"article-journal","container-title":"IEEE Transactions on Pattern Analysis and Machine Intelligence","DOI":"10.1109/TPAMI.1986.4767851","ISSN":"0162-8828","issue":"6","journalAbbreviation":"IEEE Trans. Pattern Anal. Mach. Intell.","page":"679-698","source":"DOI.org (Crossref)","title":"A Computational Approach to Edge Detection","volume":"PAMI-8","author":[{"family":"Canny","given":"John"}],"issued":{"date-parts":[["1986",11]]}}}],"schema":"https://github.com/citation-style-language/schema/raw/master/csl-citation.json"} </w:instrText>
+        <w:instrText xml:space="preserve"> ADDIN ZOTERO_ITEM CSL_CITATION {"citationID":"YbX0tnUx","properties":{"formattedCitation":"[25]","plainCitation":"[25]","noteIndex":0},"citationItems":[{"id":9,"uris":["http://zotero.org/users/13606484/items/KR2N8TTJ"],"itemData":{"id":9,"type":"article-journal","container-title":"IEEE Transactions on Pattern Analysis and Machine Intelligence","DOI":"10.1109/TPAMI.1986.4767851","ISSN":"0162-8828","issue":"6","journalAbbreviation":"IEEE Trans. Pattern Anal. Mach. Intell.","page":"679-698","source":"DOI.org (Crossref)","title":"A Computational Approach to Edge Detection","volume":"PAMI-8","author":[{"family":"Canny","given":"John"}],"issued":{"date-parts":[["1986",11]]}}}],"schema":"https://github.com/citation-style-language/schema/raw/master/csl-citation.json"} </w:instrText>
       </w:r>
       <w:r>
         <w:rPr>
@@ -3555,7 +3551,7 @@
         <w:rPr>
           <w:rFonts w:ascii="Verdana" w:hAnsi="Verdana"/>
         </w:rPr>
-        <w:t>[24]</w:t>
+        <w:t>[25]</w:t>
       </w:r>
       <w:r>
         <w:rPr>
@@ -3666,7 +3662,7 @@
         <w:rPr>
           <w:rFonts w:ascii="Verdana" w:eastAsia="Verdana" w:hAnsi="Verdana" w:cs="Verdana"/>
         </w:rPr>
-        <w:instrText xml:space="preserve"> ADDIN ZOTERO_ITEM CSL_CITATION {"citationID":"wfk4x0Jg","properties":{"formattedCitation":"[25]","plainCitation":"[25]","noteIndex":0},"citationItems":[{"id":190,"uris":["http://zotero.org/users/13606484/items/E8AJSJU6"],"itemData":{"id":190,"type":"article-journal","abstract":"An improved and general approach to connected-component labeling of images is presented. The algorithm presented in this paper processes images in\n              predetermined order\n              , which means that the processing order depends only on the image representation scheme and not on specific properties of the image. The algorithm handles a wide variety of image representation schemes (rasters, run lengths, quadrees, bintrees, etc.). How to adapt the standard UNION-FIND algorithm to permit reuse of temporary labels is shown. This is done using a technique called\n              age balancing\n              , in which, when two labels are merged, the older label becomes the father of the younger label. This technique can be made to coexist with the more conventional rule of\n              weight \n   balancing\n              , in which the label with more descendants becomes the father of the label with fewer descendants. Various image scanning orders are examined and classified. It is also shown that when the algorithm is specialized to a pixel array scanned in raster order, the total processing time is linear in the number of pixels. The linear-time processing time follows from a special property of the UNION-FIND algorithm, which may be of independent interest. This property states that under certain restrictions on the input, UNION-FIND runs in time linear in the number of FIND and UNION operations. Under these restrictions, linear-time performance can be achieved without resorting to the more complicated  Gabow-Tarjan algorithm for disjoint set union.","container-title":"Journal of the ACM","DOI":"10.1145/128749.128750","ISSN":"0004-5411, 1557-735X","issue":"2","journalAbbreviation":"J. ACM","language":"en","page":"253-280","source":"DOI.org (Crossref)","title":"A general approach to connected-component labeling for arbitrary image representations","volume":"39","author":[{"family":"Dillencourt","given":"Michael B."},{"family":"Samet","given":"Hanan"},{"family":"Tamminen","given":"Markku"}],"issued":{"date-parts":[["1992",4]]}}}],"schema":"https://github.com/citation-style-language/schema/raw/master/csl-citation.json"} </w:instrText>
+        <w:instrText xml:space="preserve"> ADDIN ZOTERO_ITEM CSL_CITATION {"citationID":"wfk4x0Jg","properties":{"formattedCitation":"[26]","plainCitation":"[26]","noteIndex":0},"citationItems":[{"id":190,"uris":["http://zotero.org/users/13606484/items/E8AJSJU6"],"itemData":{"id":190,"type":"article-journal","abstract":"An improved and general approach to connected-component labeling of images is presented. The algorithm presented in this paper processes images in\n              predetermined order\n              , which means that the processing order depends only on the image representation scheme and not on specific properties of the image. The algorithm handles a wide variety of image representation schemes (rasters, run lengths, quadrees, bintrees, etc.). How to adapt the standard UNION-FIND algorithm to permit reuse of temporary labels is shown. This is done using a technique called\n              age balancing\n              , in which, when two labels are merged, the older label becomes the father of the younger label. This technique can be made to coexist with the more conventional rule of\n              weight \n   balancing\n              , in which the label with more descendants becomes the father of the label with fewer descendants. Various image scanning orders are examined and classified. It is also shown that when the algorithm is specialized to a pixel array scanned in raster order, the total processing time is linear in the number of pixels. The linear-time processing time follows from a special property of the UNION-FIND algorithm, which may be of independent interest. This property states that under certain restrictions on the input, UNION-FIND runs in time linear in the number of FIND and UNION operations. Under these restrictions, linear-time performance can be achieved without resorting to the more complicated  Gabow-Tarjan algorithm for disjoint set union.","container-title":"Journal of the ACM","DOI":"10.1145/128749.128750","ISSN":"0004-5411, 1557-735X","issue":"2","journalAbbreviation":"J. ACM","language":"en","page":"253-280","source":"DOI.org (Crossref)","title":"A general approach to connected-component labeling for arbitrary image representations","volume":"39","author":[{"family":"Dillencourt","given":"Michael B."},{"family":"Samet","given":"Hanan"},{"family":"Tamminen","given":"Markku"}],"issued":{"date-parts":[["1992",4]]}}}],"schema":"https://github.com/citation-style-language/schema/raw/master/csl-citation.json"} </w:instrText>
       </w:r>
       <w:r>
         <w:rPr>
@@ -3678,7 +3674,7 @@
         <w:rPr>
           <w:rFonts w:ascii="Verdana" w:hAnsi="Verdana"/>
         </w:rPr>
-        <w:t>[25]</w:t>
+        <w:t>[26]</w:t>
       </w:r>
       <w:r>
         <w:rPr>
@@ -3758,52 +3754,12 @@
         </w:rPr>
         <w:t xml:space="preserve">The labeling algorithm groups adjacent pixels into distinct regions or "components". </w:t>
       </w:r>
-      <w:del w:id="17" w:author="Martin Krämer" w:date="2024-11-22T11:41:00Z">
-        <w:r>
-          <w:rPr>
-            <w:rFonts w:ascii="Verdana" w:eastAsia="Verdana" w:hAnsi="Verdana" w:cs="Verdana"/>
-          </w:rPr>
-          <w:delText xml:space="preserve">The algorithm’s </w:delText>
-        </w:r>
-        <w:r>
-          <w:rPr>
-            <w:rFonts w:ascii="Verdana" w:eastAsia="Verdana" w:hAnsi="Verdana" w:cs="Verdana"/>
-          </w:rPr>
-          <w:delText xml:space="preserve">connectivity settings </w:delText>
-        </w:r>
-        <w:r>
-          <w:rPr>
-            <w:rFonts w:ascii="Verdana" w:eastAsia="Verdana" w:hAnsi="Verdana" w:cs="Verdana"/>
-          </w:rPr>
-          <w:delText>were</w:delText>
-        </w:r>
-        <w:r>
-          <w:rPr>
-            <w:rFonts w:ascii="Verdana" w:eastAsia="Verdana" w:hAnsi="Verdana" w:cs="Verdana"/>
-          </w:rPr>
-          <w:delText xml:space="preserve"> </w:delText>
-        </w:r>
-        <w:r>
-          <w:rPr>
-            <w:rFonts w:ascii="Verdana" w:eastAsia="Verdana" w:hAnsi="Verdana" w:cs="Verdana"/>
-          </w:rPr>
-          <w:delText>adjusted to define</w:delText>
-        </w:r>
-        <w:r>
-          <w:rPr>
-            <w:rFonts w:ascii="Verdana" w:eastAsia="Verdana" w:hAnsi="Verdana" w:cs="Verdana"/>
-          </w:rPr>
-          <w:delText xml:space="preserve"> how pixels are considered connected (e.g.,</w:delText>
-        </w:r>
-      </w:del>
-      <w:ins w:id="18" w:author="Martin Krämer" w:date="2024-11-22T11:41:00Z">
-        <w:r>
-          <w:rPr>
-            <w:rFonts w:ascii="Verdana" w:eastAsia="Verdana" w:hAnsi="Verdana" w:cs="Verdana"/>
-          </w:rPr>
-          <w:t>For the connected component labeling</w:t>
-        </w:r>
-      </w:ins>
+      <w:r>
+        <w:rPr>
+          <w:rFonts w:ascii="Verdana" w:eastAsia="Verdana" w:hAnsi="Verdana" w:cs="Verdana"/>
+        </w:rPr>
+        <w:t>For the connected component labeling</w:t>
+      </w:r>
       <w:r>
         <w:rPr>
           <w:rFonts w:ascii="Verdana" w:eastAsia="Verdana" w:hAnsi="Verdana" w:cs="Verdana"/>
@@ -3830,54 +3786,46 @@
         </w:rPr>
         <w:t>part of the same component</w:t>
       </w:r>
-      <w:commentRangeStart w:id="19"/>
-      <w:del w:id="20" w:author="Martin Krämer" w:date="2024-11-22T11:41:00Z">
-        <w:r>
-          <w:rPr>
-            <w:rFonts w:ascii="Verdana" w:eastAsia="Verdana" w:hAnsi="Verdana" w:cs="Verdana"/>
-          </w:rPr>
-          <w:delText>)</w:delText>
-        </w:r>
-      </w:del>
+      <w:commentRangeStart w:id="15"/>
       <w:r>
         <w:rPr>
           <w:rFonts w:ascii="Verdana" w:eastAsia="Verdana" w:hAnsi="Verdana" w:cs="Verdana"/>
         </w:rPr>
         <w:t xml:space="preserve">. </w:t>
       </w:r>
-      <w:commentRangeStart w:id="21"/>
+      <w:commentRangeStart w:id="16"/>
       <w:r>
         <w:rPr>
           <w:rFonts w:ascii="Verdana" w:eastAsia="Verdana" w:hAnsi="Verdana" w:cs="Verdana"/>
         </w:rPr>
         <w:t xml:space="preserve">These settings </w:t>
       </w:r>
-      <w:commentRangeEnd w:id="21"/>
+      <w:commentRangeEnd w:id="16"/>
       <w:r>
         <w:rPr>
           <w:rStyle w:val="CommentReference"/>
         </w:rPr>
-        <w:commentReference w:id="21"/>
-      </w:r>
-      <w:r>
-        <w:rPr>
-          <w:rFonts w:ascii="Verdana" w:eastAsia="Verdana" w:hAnsi="Verdana" w:cs="Verdana"/>
-        </w:rPr>
-        <w:t xml:space="preserve">were carefully </w:t>
+        <w:commentReference w:id="16"/>
+      </w:r>
+      <w:r>
+        <w:rPr>
+          <w:rFonts w:ascii="Verdana" w:eastAsia="Verdana" w:hAnsi="Verdana" w:cs="Verdana"/>
+        </w:rPr>
+        <w:t xml:space="preserve">were carefully tuned to ensure that each bone's interior edge was consistently identified as a single, continuous </w:t>
       </w:r>
       <w:r>
         <w:rPr>
           <w:rFonts w:ascii="Verdana" w:eastAsia="Verdana" w:hAnsi="Verdana" w:cs="Verdana"/>
         </w:rPr>
         <w:lastRenderedPageBreak/>
-        <w:t>tuned to ensure that each bone's interior edge was consistently identified as a single, continuous component across the entire image stack</w:t>
-      </w:r>
-      <w:commentRangeEnd w:id="19"/>
+        <w:t>component across the entire image stack</w:t>
+      </w:r>
+      <w:commentRangeEnd w:id="15"/>
       <w:r>
         <w:rPr>
           <w:rStyle w:val="CommentReference"/>
         </w:rPr>
-        <w:commentReference w:id="19"/>
+        <w:commentReference w:id="15"/>
       </w:r>
       <w:r>
         <w:rPr>
@@ -3909,27 +3857,27 @@
         </w:rPr>
         <w:t xml:space="preserve">he edge detection and labeling parameters were optimized </w:t>
       </w:r>
-      <w:commentRangeStart w:id="22"/>
-      <w:commentRangeStart w:id="23"/>
+      <w:commentRangeStart w:id="17"/>
+      <w:commentRangeStart w:id="18"/>
       <w:r>
         <w:rPr>
           <w:rFonts w:ascii="Verdana" w:eastAsia="Verdana" w:hAnsi="Verdana" w:cs="Verdana"/>
         </w:rPr>
         <w:t xml:space="preserve">once </w:t>
       </w:r>
-      <w:commentRangeEnd w:id="22"/>
+      <w:commentRangeEnd w:id="17"/>
       <w:r>
         <w:rPr>
           <w:rStyle w:val="CommentReference"/>
         </w:rPr>
-        <w:commentReference w:id="22"/>
-      </w:r>
-      <w:commentRangeEnd w:id="23"/>
+        <w:commentReference w:id="17"/>
+      </w:r>
+      <w:commentRangeEnd w:id="18"/>
       <w:r>
         <w:rPr>
           <w:rStyle w:val="CommentReference"/>
         </w:rPr>
-        <w:commentReference w:id="23"/>
+        <w:commentReference w:id="18"/>
       </w:r>
       <w:r>
         <w:rPr>
@@ -3995,7 +3943,7 @@
         <w:rPr>
           <w:rFonts w:ascii="Verdana" w:eastAsia="Verdana" w:hAnsi="Verdana" w:cs="Verdana"/>
         </w:rPr>
-        <w:instrText xml:space="preserve"> ADDIN ZOTERO_ITEM CSL_CITATION {"citationID":"Ac8vNC6L","properties":{"formattedCitation":"[26]","plainCitation":"[26]","noteIndex":0},"citationItems":[{"id":380,"uris":["http://zotero.org/users/13606484/items/TARBP5PZ"],"itemData":{"id":380,"type":"paper-conference","container-title":"Proc. of the 26th Internat. Conference on Very Large Databases, Cairo, Egypt, 2000","page":"506–515","title":"What is the nearest neighbor in high dimensional spaces?","author":[{"family":"Hinneburg","given":"Alexander"},{"family":"Aggarwal","given":"Charu C."},{"family":"Keim","given":"Daniel A."}],"issued":{"date-parts":[["2000"]]}}}],"schema":"https://github.com/citation-style-language/schema/raw/master/csl-citation.json"} </w:instrText>
+        <w:instrText xml:space="preserve"> ADDIN ZOTERO_ITEM CSL_CITATION {"citationID":"Ac8vNC6L","properties":{"formattedCitation":"[27]","plainCitation":"[27]","noteIndex":0},"citationItems":[{"id":380,"uris":["http://zotero.org/users/13606484/items/TARBP5PZ"],"itemData":{"id":380,"type":"paper-conference","container-title":"Proc. of the 26th Internat. Conference on Very Large Databases, Cairo, Egypt, 2000","page":"506–515","title":"What is the nearest neighbor in high dimensional spaces?","author":[{"family":"Hinneburg","given":"Alexander"},{"family":"Aggarwal","given":"Charu C."},{"family":"Keim","given":"Daniel A."}],"issued":{"date-parts":[["2000"]]}}}],"schema":"https://github.com/citation-style-language/schema/raw/master/csl-citation.json"} </w:instrText>
       </w:r>
       <w:r>
         <w:rPr>
@@ -4007,7 +3955,7 @@
         <w:rPr>
           <w:rFonts w:ascii="Verdana" w:hAnsi="Verdana"/>
         </w:rPr>
-        <w:t>[26]</w:t>
+        <w:t>[27]</w:t>
       </w:r>
       <w:r>
         <w:rPr>
@@ -4041,27 +3989,27 @@
         </w:rPr>
         <w:t xml:space="preserve"> to </w:t>
       </w:r>
-      <w:commentRangeStart w:id="24"/>
-      <w:commentRangeStart w:id="25"/>
+      <w:commentRangeStart w:id="19"/>
+      <w:commentRangeStart w:id="20"/>
       <w:r>
         <w:rPr>
           <w:rFonts w:ascii="Verdana" w:eastAsia="Verdana" w:hAnsi="Verdana" w:cs="Verdana"/>
         </w:rPr>
         <w:t xml:space="preserve">80 equidistant points </w:t>
       </w:r>
-      <w:commentRangeEnd w:id="24"/>
+      <w:commentRangeEnd w:id="19"/>
       <w:r>
         <w:rPr>
           <w:rStyle w:val="CommentReference"/>
         </w:rPr>
-        <w:commentReference w:id="24"/>
-      </w:r>
-      <w:commentRangeEnd w:id="25"/>
+        <w:commentReference w:id="19"/>
+      </w:r>
+      <w:commentRangeEnd w:id="20"/>
       <w:r>
         <w:rPr>
           <w:rStyle w:val="CommentReference"/>
         </w:rPr>
-        <w:commentReference w:id="25"/>
+        <w:commentReference w:id="20"/>
       </w:r>
       <w:r>
         <w:rPr>
@@ -4085,7 +4033,7 @@
         <w:rPr>
           <w:rFonts w:ascii="Verdana" w:eastAsia="Verdana" w:hAnsi="Verdana" w:cs="Verdana"/>
         </w:rPr>
-        <w:instrText xml:space="preserve"> ADDIN ZOTERO_ITEM CSL_CITATION {"citationID":"mnRsz9gi","properties":{"formattedCitation":"[27]","plainCitation":"[27]","noteIndex":0},"citationItems":[{"id":351,"uris":["http://zotero.org/users/13606484/items/JPMV4STU"],"itemData":{"id":351,"type":"book","collection-title":"Applied Mathematical Sciences","event-place":"New York, NY","ISBN":"978-0-387-90356-9","license":"http://www.springer.com/tdm","note":"DOI: 10.1007/978-1-4612-6333-3","publisher":"Springer New York","publisher-place":"New York, NY","source":"DOI.org (Crossref)","title":"A Practical Guide to Splines","URL":"http://link.springer.com/10.1007/978-1-4612-6333-3","volume":"27","author":[{"family":"De Boor","given":"Carl"}],"collection-editor":[{"family":"Marsden","given":"J. E."},{"family":"Sirovich","given":"L."}],"accessed":{"date-parts":[["2024",9,22]]},"issued":{"date-parts":[["1978"]]}}}],"schema":"https://github.com/citation-style-language/schema/raw/master/csl-citation.json"} </w:instrText>
+        <w:instrText xml:space="preserve"> ADDIN ZOTERO_ITEM CSL_CITATION {"citationID":"mnRsz9gi","properties":{"formattedCitation":"[28]","plainCitation":"[28]","noteIndex":0},"citationItems":[{"id":351,"uris":["http://zotero.org/users/13606484/items/JPMV4STU"],"itemData":{"id":351,"type":"book","collection-title":"Applied Mathematical Sciences","event-place":"New York, NY","ISBN":"978-0-387-90356-9","license":"http://www.springer.com/tdm","note":"DOI: 10.1007/978-1-4612-6333-3","publisher":"Springer New York","publisher-place":"New York, NY","source":"DOI.org (Crossref)","title":"A Practical Guide to Splines","URL":"http://link.springer.com/10.1007/978-1-4612-6333-3","volume":"27","author":[{"family":"De Boor","given":"Carl"}],"collection-editor":[{"family":"Marsden","given":"J. E."},{"family":"Sirovich","given":"L."}],"accessed":{"date-parts":[["2024",9,22]]},"issued":{"date-parts":[["1978"]]}}}],"schema":"https://github.com/citation-style-language/schema/raw/master/csl-citation.json"} </w:instrText>
       </w:r>
       <w:r>
         <w:rPr>
@@ -4097,7 +4045,7 @@
         <w:rPr>
           <w:rFonts w:ascii="Verdana" w:hAnsi="Verdana"/>
         </w:rPr>
-        <w:t>[27]</w:t>
+        <w:t>[28]</w:t>
       </w:r>
       <w:r>
         <w:rPr>
@@ -4232,30 +4180,14 @@
         </w:rPr>
         <w:t xml:space="preserve"> demonstrates this process, showing how reference points established in the initial frame </w:t>
       </w:r>
-      <w:commentRangeStart w:id="26"/>
-      <w:del w:id="27" w:author="Martin Krämer" w:date="2024-11-22T11:44:00Z">
-        <w:r>
-          <w:rPr>
-            <w:rFonts w:ascii="Verdana" w:eastAsia="Verdana" w:hAnsi="Verdana" w:cs="Verdana"/>
-          </w:rPr>
-          <w:delText>(orange dots</w:delText>
-        </w:r>
-      </w:del>
-      <w:commentRangeEnd w:id="26"/>
+      <w:commentRangeStart w:id="21"/>
+      <w:commentRangeEnd w:id="21"/>
       <w:r>
         <w:rPr>
           <w:rStyle w:val="CommentReference"/>
         </w:rPr>
-        <w:commentReference w:id="26"/>
-      </w:r>
-      <w:del w:id="28" w:author="Martin Krämer" w:date="2024-11-22T11:44:00Z">
-        <w:r>
-          <w:rPr>
-            <w:rFonts w:ascii="Verdana" w:eastAsia="Verdana" w:hAnsi="Verdana" w:cs="Verdana"/>
-          </w:rPr>
-          <w:delText xml:space="preserve">) </w:delText>
-        </w:r>
-      </w:del>
+        <w:commentReference w:id="21"/>
+      </w:r>
       <w:r>
         <w:rPr>
           <w:rFonts w:ascii="Verdana" w:eastAsia="Verdana" w:hAnsi="Verdana" w:cs="Verdana"/>
@@ -4283,22 +4215,12 @@
         </w:rPr>
         <w:t>defined. This function quantifie</w:t>
       </w:r>
-      <w:ins w:id="29" w:author="Martin Krämer" w:date="2024-11-22T11:44:00Z">
-        <w:r>
-          <w:rPr>
-            <w:rFonts w:ascii="Verdana" w:eastAsia="Verdana" w:hAnsi="Verdana" w:cs="Verdana"/>
-          </w:rPr>
-          <w:t>d</w:t>
-        </w:r>
-      </w:ins>
-      <w:del w:id="30" w:author="Martin Krämer" w:date="2024-11-22T11:44:00Z">
-        <w:r>
-          <w:rPr>
-            <w:rFonts w:ascii="Verdana" w:eastAsia="Verdana" w:hAnsi="Verdana" w:cs="Verdana"/>
-          </w:rPr>
-          <w:delText>s</w:delText>
-        </w:r>
-      </w:del>
+      <w:r>
+        <w:rPr>
+          <w:rFonts w:ascii="Verdana" w:eastAsia="Verdana" w:hAnsi="Verdana" w:cs="Verdana"/>
+        </w:rPr>
+        <w:t>d</w:t>
+      </w:r>
       <w:r>
         <w:rPr>
           <w:rFonts w:ascii="Verdana" w:eastAsia="Verdana" w:hAnsi="Verdana" w:cs="Verdana"/>
@@ -4329,7 +4251,7 @@
         </w:rPr>
         <w:t xml:space="preserve"> distance </w:t>
       </w:r>
-      <w:commentRangeStart w:id="31"/>
+      <w:commentRangeStart w:id="22"/>
       <w:r>
         <w:rPr>
           <w:rFonts w:ascii="Verdana" w:eastAsia="Verdana" w:hAnsi="Verdana" w:cs="Verdana"/>
@@ -4342,12 +4264,12 @@
         </w:rPr>
         <w:t>the target frame and transformed fram</w:t>
       </w:r>
-      <w:commentRangeEnd w:id="31"/>
+      <w:commentRangeEnd w:id="22"/>
       <w:r>
         <w:rPr>
           <w:rStyle w:val="CommentReference"/>
         </w:rPr>
-        <w:commentReference w:id="31"/>
+        <w:commentReference w:id="22"/>
       </w:r>
       <w:r>
         <w:rPr>
@@ -4404,7 +4326,7 @@
         <w:rPr>
           <w:rFonts w:ascii="Verdana" w:eastAsia="Verdana" w:hAnsi="Verdana" w:cs="Verdana"/>
         </w:rPr>
-        <w:instrText xml:space="preserve"> ADDIN ZOTERO_ITEM CSL_CITATION {"citationID":"4O5myLmp","properties":{"formattedCitation":"[28]","plainCitation":"[28]","noteIndex":0},"citationItems":[{"id":121,"uris":["http://zotero.org/users/13606484/items/DQU2LQ4M"],"itemData":{"id":121,"type":"article-journal","container-title":"The Computer Journal","DOI":"10.1093/comjnl/7.4.308","ISSN":"0010-4620, 1460-2067","issue":"4","journalAbbreviation":"The Computer Journal","language":"en","page":"308-313","source":"DOI.org (Crossref)","title":"A Simplex Method for Function Minimization","volume":"7","author":[{"family":"Nelder","given":"J. A."},{"family":"Mead","given":"R."}],"issued":{"date-parts":[["1965",1,1]]}}}],"schema":"https://github.com/citation-style-language/schema/raw/master/csl-citation.json"} </w:instrText>
+        <w:instrText xml:space="preserve"> ADDIN ZOTERO_ITEM CSL_CITATION {"citationID":"4O5myLmp","properties":{"formattedCitation":"[29]","plainCitation":"[29]","noteIndex":0},"citationItems":[{"id":121,"uris":["http://zotero.org/users/13606484/items/DQU2LQ4M"],"itemData":{"id":121,"type":"article-journal","container-title":"The Computer Journal","DOI":"10.1093/comjnl/7.4.308","ISSN":"0010-4620, 1460-2067","issue":"4","journalAbbreviation":"The Computer Journal","language":"en","page":"308-313","source":"DOI.org (Crossref)","title":"A Simplex Method for Function Minimization","volume":"7","author":[{"family":"Nelder","given":"J. A."},{"family":"Mead","given":"R."}],"issued":{"date-parts":[["1965",1,1]]}}}],"schema":"https://github.com/citation-style-language/schema/raw/master/csl-citation.json"} </w:instrText>
       </w:r>
       <w:r>
         <w:rPr>
@@ -4416,7 +4338,7 @@
         <w:rPr>
           <w:rFonts w:ascii="Verdana" w:hAnsi="Verdana"/>
         </w:rPr>
-        <w:t>[28]</w:t>
+        <w:t>[29]</w:t>
       </w:r>
       <w:r>
         <w:rPr>
@@ -4428,14 +4350,14 @@
         <w:rPr>
           <w:rFonts w:ascii="Verdana" w:eastAsia="Verdana" w:hAnsi="Verdana" w:cs="Verdana"/>
         </w:rPr>
-        <w:t xml:space="preserve">. To guide the search, constraints </w:t>
+        <w:t xml:space="preserve">. To guide the search, constraints were applied based on a priori knowledge of the motion characteristics. For instance, the rotation was restricted to the expected range of frame-to-frame </w:t>
       </w:r>
       <w:r>
         <w:rPr>
           <w:rFonts w:ascii="Verdana" w:eastAsia="Verdana" w:hAnsi="Verdana" w:cs="Verdana"/>
         </w:rPr>
         <w:lastRenderedPageBreak/>
-        <w:t xml:space="preserve">were applied based on a priori knowledge of the motion characteristics. For instance, the rotation was restricted to the expected range of frame-to-frame angle increments used during reconstruction, while the translations were limited to relatively small values to account for the continuous nature of the motion. </w:t>
+        <w:t xml:space="preserve">angle increments used during reconstruction, while the translations were limited to relatively small values to account for the continuous nature of the motion. </w:t>
       </w:r>
     </w:p>
     <w:p>
@@ -4559,7 +4481,7 @@
           <w:rFonts w:ascii="Verdana" w:eastAsia="Verdana" w:hAnsi="Verdana" w:cs="Verdana"/>
         </w:rPr>
       </w:pPr>
-      <w:commentRangeStart w:id="32"/>
+      <w:commentRangeStart w:id="23"/>
       <w:r>
         <w:rPr>
           <w:rFonts w:ascii="Verdana" w:eastAsia="Verdana" w:hAnsi="Verdana" w:cs="Verdana"/>
@@ -4600,12 +4522,12 @@
         </w:rPr>
         <w:t>.</w:t>
       </w:r>
-      <w:commentRangeEnd w:id="32"/>
+      <w:commentRangeEnd w:id="23"/>
       <w:r>
         <w:rPr>
           <w:rStyle w:val="CommentReference"/>
         </w:rPr>
-        <w:commentReference w:id="32"/>
+        <w:commentReference w:id="23"/>
       </w:r>
     </w:p>
     <w:p>
@@ -4755,7 +4677,7 @@
         <w:rPr>
           <w:rFonts w:ascii="Verdana" w:hAnsi="Verdana"/>
         </w:rPr>
-        <w:instrText xml:space="preserve"> ADDIN ZOTERO_ITEM CSL_CITATION {"citationID":"Jl6dS0ok","properties":{"formattedCitation":"[29]","plainCitation":"[29]","noteIndex":0},"citationItems":[{"id":379,"uris":["http://zotero.org/users/13606484/items/P24V6AWL"],"itemData":{"id":379,"type":"software","abstract":"napari 0.4.16 &lt;pre&gt;&lt;code class=\"lang-{note}\"&gt;These are the preliminary release notes for 0.4.16 release candidates. The final release notes will be posted with the release on 2022-05-31. &lt;/code&gt;&lt;/pre&gt; We're happy to announce the release of napari 0.4.16! napari is a fast, interactive, multi-dimensional image viewer for Python. It's designed for browsing, annotating, and analyzing large multi-dimensional images. It's built on top of Qt (for the GUI), vispy (for performant GPU-based rendering), and the scientific Python stack (numpy, scipy). For more information, examples, and documentation, please visit our website. File Opening Changes in 0.4.16 Prior to &lt;code&gt;npe2&lt;/code&gt;, file opening with plugins worked through a cascade of function calls trying different readers until one worked, or all failed, in which case an error would be raised. Preferences for readers could be set by reordering hook implementations in the Call Order preference dialog. This behavior was slow, confusing, and often led to unexpected results. You can see more discussion on this in issue #4000. &lt;code&gt;npe2&lt;/code&gt; supports readers declaring a list of accepted filename patterns, and PR #3799 added a dialog for users to select a plugin to read their file (if more than one was available), and save a preference for that file extension. Before removing plugin call order, we want to make sure that file opening behavior across the GUI and command line is predictable, reproducible and explicit. After discussion in #4102, #4111 and this zulip thread, we decided that as a guiding principle, calling &lt;code&gt;viewer.open&lt;/code&gt; should not infer a plugin choice for you, and any inference behavior should be opt in. This has led to the following API and GUI changes &lt;code&gt;builtins&lt;/code&gt; is now the default value for the &lt;code&gt;plugin&lt;/code&gt; argument in &lt;code&gt;viewer.open&lt;/code&gt;. This means you should &lt;strong&gt;always&lt;/strong&gt; explicitly pass a plugin to &lt;code&gt;viewer.open&lt;/code&gt;, if you don't want to use &lt;code&gt;builtins&lt;/code&gt; (and we encourage you to pass the argument anyway). To specify a plugin in a Python script: &lt;pre&gt;&lt;code class=\"lang-python\"&gt; import napari viewer = napari.Viewer() viewer.open('my-path.tif') # this will throw MultipleReaderError if napari_tifffile is installed as both it and builtins could open the file viewer.open('my-path.tif', plugin='napari_tifffile') # this won't &lt;/code&gt;&lt;/pre&gt; &lt;code&gt;viewer.open&lt;/code&gt; will &lt;strong&gt;not&lt;/strong&gt; inspect your file extension preferences, and will not choose among available plugins if you wish to opt into the \"gui-like\" behavior where your preferences are respected and we infer a plugin if just one is compatible with your file path, you must explicitly use &lt;code&gt;plugin=None&lt;/code&gt; To opt into plugin inference behavior: &lt;pre&gt;&lt;code class=\"lang-python\"&gt; import napari viewer = napari.Viewer() viewer.open('my-path.nd2', plugin=None) &lt;/code&gt;&lt;/pre&gt; If multiple plugins could read your file, you will see a &lt;code&gt;MultipleReaderError&lt;/code&gt; A preferred reader missing from current plugins will trigger a warning, but the preference will be otherwise ignored A preferred reader failing to read your file will result in an error e.g. if you saved &lt;code&gt;napari_tifffile&lt;/code&gt; as a preference for TIFFs but then tried to open a broken file To save a preference for a file pattern in Python, use: &lt;pre&gt;&lt;code class=\"lang-python\"&gt; from napari.settings import get_settings get_settings().plugins.extension2reader['*.tif'] = 'napari_tifffile' get_settings().plugins.extension2reader['*.zarr'] = 'napari-ome-zarr' &lt;/code&gt;&lt;/pre&gt; When opening a file through a GUI pathway (drag &amp;amp; drop, File -&amp;gt; Open, Open Sample) with no preferences saved, you are provided with a dialog allowing you to choose among the various plugins that are compatible with your file This dialog also allows you to save a preference for files and folders with extensions This dialog also pops up if a preferred reader fails to open your file This dialog does not pop up if only one plugin can open your file Running &lt;code&gt;napari path&lt;/code&gt; in the shell will also provide the reader dialog. You can still pass through a plugin choice, or layer keyword arguments To specify a plugin at the command line, use: &lt;pre&gt;&lt;code class=\"lang-sh\"&gt;napari my-path.tif --plugin napari_tifffile &lt;/code&gt;&lt;/pre&gt; Preference saving for file reading is now supported for filename patterns accepted by &lt;code&gt;npe2&lt;/code&gt; readers, rather than strictly file extensions Existing preferences for file extensions will be automatically updated e.g. &lt;code&gt;.tif&lt;/code&gt; will become &lt;code&gt;*.tif&lt;/code&gt; Reader preferences for filename patterns can be saved in the GUI via the preference dialog Reader preferences for folders are not yet supported in the GUI preference dialog - use the Python method above This will be addressed by the next release We have thought carefully about these choices, but there are still some open questions to address, and features to implement. Some of these are captured across the issues listed below, and we'd love to hear any feedback you have about the new behavior! How can we support selecting an individual reader within plugins that offer multiple #4391 If two plugins can read a file, and one is builtins, should we use the other plugin as it's likely more bespoke #4389 Provide a way to \"force\" the reader dialog to open regardless of saved preferences #4388 Add filename pattern support for folders npe2 #155 Highlights Added sphinx-gallery (#4288) Add NAP process for major proposals (#4299) Add ColorEncoding privately with tests (#4357) Implement &lt;code&gt;TextManager&lt;/code&gt; with &lt;code&gt;StringEncoding&lt;/code&gt; (#4198) Add NAP1: institutional and funding partners (#4446) New Features Add alt-text to nbscreenshot output HTML images (#3825) Support of transformation parameters for the interaction box (#4301) Add function to show error in notification manager (#4369) Improvements Faster 2D shape layer creation (#3867) Npe2 enable/disable support (#4086) Use QFormLayout for layer control grid (#4195) Implement &lt;code&gt;TextManager&lt;/code&gt; with &lt;code&gt;StringEncoding&lt;/code&gt; (#4198) Add size argument to Viewer.screenshot() (#4201) fix error message when no reader available (#4254) Allow remote .tiff files to be loaded (#4284) refactor shape resizing logic and bugfix for #4262 (#4291) Accept None for scale (#4295) Rewrite ellipse discretization from scratch (#4330) Add ColorEncoding privately with tests (#4357) Update TextManager benchmarks to use string/features (#4364) add is_diagonal utility and Transform property (#4370) Add points size slider tooltip. (#4393) Split_channel makes base channel translucent, rest additive (#4394) Vispy 0.10 (#4401) Use syntax highlighter when printing stacktrace in GUI (#4414) Accelerate adding large numbers of points (#4549) use mip minip cutoff (#4556) Warn user when preferred plugin for a file is missing (#4545) Add preference saving from dialog for folders with extensions (#4535) Add filename pattern to reader associations to preference dialog (#4459) use imageio v2 api (#4537) Bug Fixes Fix erroneous point deletion when pressing delete key on layer (#4259) Bugfix: Divide by zero error making empty shapes layer (#4267) Bugfix: Conversion between Label and Image with original scaling (#4272) Address concurrent refresh in plugin list during multiple (un)installs (#4283) Delay import of _npe2 module in napari.&lt;strong&gt;main&lt;/strong&gt; to prevent duplicate discovery of plugins (#4311) Fix black line ellipse (#4312) Fix Labels.fill when Labels.data is an xarray.DataArray (#4314) Fix image and label layer values reported in GUI status bar when display is 3D (#4315) Quick fix for colormap updates not updating QtColorBox. (#4321) Update &lt;code&gt;black&lt;/code&gt; version because of break of private API in its dependency (#4327) Fix progress update signature (#4333) move pixel center offset code into _ImageBase (#4352) Fix TextManager to work with vispy when using string constants (#4362) Fix format string encoding for all numeric features (#4363) Bugfix/broadcast projections by reducing number of axes (keepdims=False) (#4376) Correctly order vispy layers on insertion (#4433) napari --info: list npe2 plugins (#4445) Bugfix/Add affine to base_dict via _get_base_state() (#4453) Fix layer control pop-up issue (#4460) fix Re-setting shapes data to initial data fails, but only in 3D (#4550) Make sure we pass plugin through if opening file as stack (#4515) Fix update of plugins and disable update button if not available on conda forge (for bundle) (#4512) Connect napari events first to EventEmitter (#4480) Fix AttributeError: 'LayerList' object has no attribute 'name' (#4276) Fix _BaseEventedItemModel.flags (#4558) Bug fix: blending multichannel images and 3D points (#4567) Fix checkable menu entries when using PySide2 backend (#4581) Documentation New Example: Creating reproducible screenshots with a viewer loop (#3947) add workshops (#4188) Replace image pyramid with multiscale image in the docs. (#4202) Uniform install instructions. (#4206) Use features instead of properties in &lt;code&gt;bbox_annotator&lt;/code&gt; example (#4218) DOC: pep on python.org have moved. (#4237) Fix quick start links (#4239) Add napari.yaml to first plugin file layout (#4243) Improve \"index\" pages content (#4251) Fix links in docs (#4257) Bring back example notebook from back in time. (#4261) Fix README links Contributing Guide, Mission&amp;amp;Values, Code of Conduct, &amp;amp; GovModel (#4269) Minor copy update: Usage page (#4278) Minor copy update: Segmentation tutorial page (#4279) Minor copy update: Annotations tutorial page (#4280) Minor copy update: Tracking tutorial page (#4282) Add napari.utils.notifications to the API docs (#4286) Added sphinx-gallery (#4288) Add NAP process for major proposals (#4299) Update best_practices.md (#4305) Fix broken link and adds packaging page to toc (#4335) Add napari.utils.events to API doc (#4338) add alt text workshop (#4373) Add and/or update documentation alt text (#4375) Add napari.window to API docs (#4379) Convert remaining .gifs to .webm (#4392) Add naps to the TOC (#4407) DOC Fix Broken links in the governance section of README (#4408) DOC Fix error in Using the image layer &amp;gt; A simple example (#4411) DOC Small fixes in 'Using the image layer' (#4418) Fix docs warnings related to NAPs (#4429) Add parser for Events section in docstrings (#4430) Fixes several sphinx warnings. (#4432) DOC Fix typo in 'Using the shapes layer' (#4438) Fix events rendering in docs for components.LayerList (#4442) Add NAP1: institutional and funding partners (#4446) Update to the documentation: add viewer.dims.current_step tips (#4454) Add information about new file opening behaviour (#4516) API Changes Update file opening behavior to ensure consistency across command line and GUI. (#4347) Warn user when preferred plugin for a file is missing (#4545) Make &lt;code&gt;builtins&lt;/code&gt; default plugin for &lt;code&gt;viewer.open&lt;/code&gt; (#4574) UI Changes Hide console toggle button and ignore corresponding keybinding for ipython (#4240) (Note: previously, this button was present but opened an empty/broken console, so this is strictly an improvement!) Allow resizing left dock widgets (#4368) Add filename pattern to reader associations to preference dialog (#4459) Add preference saving from dialog for folders with extensions #4535 Make sure npe2 and npe1 builtins are available in dialogs (#4575) Open reader dialog when running napari from shell (#4569) Deprecations Build Tools singularity and docker container images from CI (#3965) Test bundle installation in CI (#4307) Use conda-forge/napari-feedstock source on main (#4309) add project_urls to setup.cfg metadata to improve project metadata on PyPI (#4317) Fix minreq test take 3. (#4329) &lt;code&gt;bundle_conda&lt;/code&gt;: ignore unlink errors on cleanup (#4387) Move nap flowchart to lfs (#4403) Use installer version instead of napari version for default paths (#4444) add custom final condarc to bundle (#4447) Add doc specific Makefile (#4452) Set &lt;code&gt;TMP&lt;/code&gt; on Windows+Mamba subprocesses if not set (#4462) Update test_typing.yml (#4475) Fix make-typestubs: use union for type hint instead of '|' (#4476) [conda] rework how plugin install/remove subprocesses receive the parent environment (#4520) [conda] revert default installation path (#4525) Pin vispy to &amp;lt;0.11 to prevent future breakages (#4594) Other Pull Requests adds citation file (#3470) Add tests for _npe2.py (#4103) Decrease LFS size, gif -&amp;gt; webm. (#4207) Run PNG crush on all Pngs. (#4208) Refactor toward fixing local value capturing. (#4212) Minor error message improvement. (#4219) Bump npe2 to 0.2.0 and fix typing tests (#4241) Remove headless test ignore, move orient_plane_normal test (#4245) [pre-commit.ci] pre-commit autoupdate (#4255) catch elementwise comparison warning that now shows frequently on layer creation (#4256) fix octree imports (#4264) Raise error when binding a button to a generator function (#4265) MAINT: coverage lines +1 (#4297) bump scipy minimum requirement from 1.4.0 to 1.4.1 (#4310) MAINT: separate ImportError from ModuleNotFoundError (#4339) [pre-commit.ci] pre-commit autoupdate (#4354) Remove 'of' from 'in this example of we will' (#4356) Fix npe2 import according to 0.3.0 deprecation warning (#4367) [pre-commit.ci] pre-commit autoupdate (#4378) add test for generate_3D_edge_meshes (#4416) Fix mypy error in CI (#4439) Make npe2 writer test more lenient (#4457) 33 authors added to this release (alphabetical) aeisenbarth - @aeisenbarth alisterburt - @alisterburt Andrey Aristov - @aaristov Andy Sweet - @andy-sweet chili-chiu - @chili-chiu Chris Wood - @cwood1967 David Stansby - @dstansby Draga Doncila Pop - @DragaDoncila Eric Perlman - @perlman Genevieve Buckley - @GenevieveBuckley Gonzalo Peña-Castellanos - @goanpeca Gregory Lee - @grlee77 Grzegorz Bokota - @Czaki Isabela Presedo-Floyd - @isabela-pf Jaime Rodríguez-Guerra - @jaimergp Jan-Hendrik Müller - @kolibril13 Juan Nunez-Iglesias - @jni Justin Kiggins - @neuromusic Lorenzo Gaifas - @brisvag Lucy Liu - @lucyleeow Marc Boucsein - @MBPhys Marcelo Zoccoler - @zoccoler Martin Weigert - @maweigert Matthias Bussonnier - @Carreau Melissa Weber Mendonça - @melissawm Pam - @ppwadhwa Peter Sobolewski - @psobolewskiPhD pre-commit-ci[bot] - @pre-commit-ci[bot] Talley Lambert - @tlambert03 Tom di Mino - @tdimino Tru Huynh - @truatpasteurdotfr Yuki Mochizuki - @2dx Ziyang Liu - @potating-potato 42 reviewers added to this release (alphabetical) Alan R Lowe - @quantumjot alisterburt - @alisterburt","license":"BSD 3-Clause \"New\" or \"Revised\" License, Open Access","note":"DOI: 10.5281/ZENODO.6598542","publisher":"Zenodo","source":"DOI.org (Datacite)","title":"napari: a multi-dimensional image viewer for Python","title-short":"napari","URL":"https://zenodo.org/record/6598542","version":"v0.4.16","author":[{"family":"Sofroniew","given":"Nicholas"},{"family":"Lambert","given":"Talley"},{"family":"Evans","given":"Kira"},{"family":"Nunez-Iglesias","given":"Juan"},{"family":"Bokota","given":"Grzegorz"},{"family":"Winston","given":"Philip"},{"family":"Peña-Castellanos","given":"Gonzalo"},{"family":"Yamauchi","given":"Kevin"},{"family":"Bussonnier","given":"Matthias"},{"family":"Doncila Pop","given":"Draga"},{"family":"Can Solak","given":"Ahmet"},{"family":"Liu","given":"Ziyang"},{"family":"Wadhwa","given":"Pam"},{"family":"Burt","given":"Alister"},{"family":"Buckley","given":"Genevieve"},{"family":"Sweet","given":"Andrew"},{"family":"Migas","given":"Lukasz"},{"family":"Hilsenstein","given":"Volker"},{"family":"Gaifas","given":"Lorenzo"},{"family":"Bragantini","given":"Jordão"},{"family":"Rodríguez-Guerra","given":"Jaime"},{"family":"Muñoz","given":"Hector"},{"family":"Freeman","given":"Jeremy"},{"family":"Boone","given":"Peter"},{"family":"Lowe","given":"Alan"},{"family":"Gohlke","given":"Christoph"},{"family":"Royer","given":"Loic"},{"family":"PIERRÉ","given":"Andrea"},{"family":"Har-Gil","given":"Hagai"},{"family":"McGovern","given":"Abigail"}],"accessed":{"date-parts":[["2024",10,6]]},"issued":{"date-parts":[["2022",5,31]]}}}],"schema":"https://github.com/citation-style-language/schema/raw/master/csl-citation.json"} </w:instrText>
+        <w:instrText xml:space="preserve"> ADDIN ZOTERO_ITEM CSL_CITATION {"citationID":"Jl6dS0ok","properties":{"formattedCitation":"[30]","plainCitation":"[30]","noteIndex":0},"citationItems":[{"id":379,"uris":["http://zotero.org/users/13606484/items/P24V6AWL"],"itemData":{"id":379,"type":"software","abstract":"napari 0.4.16 &lt;pre&gt;&lt;code class=\"lang-{note}\"&gt;These are the preliminary release notes for 0.4.16 release candidates. The final release notes will be posted with the release on 2022-05-31. &lt;/code&gt;&lt;/pre&gt; We're happy to announce the release of napari 0.4.16! napari is a fast, interactive, multi-dimensional image viewer for Python. It's designed for browsing, annotating, and analyzing large multi-dimensional images. It's built on top of Qt (for the GUI), vispy (for performant GPU-based rendering), and the scientific Python stack (numpy, scipy). For more information, examples, and documentation, please visit our website. File Opening Changes in 0.4.16 Prior to &lt;code&gt;npe2&lt;/code&gt;, file opening with plugins worked through a cascade of function calls trying different readers until one worked, or all failed, in which case an error would be raised. Preferences for readers could be set by reordering hook implementations in the Call Order preference dialog. This behavior was slow, confusing, and often led to unexpected results. You can see more discussion on this in issue #4000. &lt;code&gt;npe2&lt;/code&gt; supports readers declaring a list of accepted filename patterns, and PR #3799 added a dialog for users to select a plugin to read their file (if more than one was available), and save a preference for that file extension. Before removing plugin call order, we want to make sure that file opening behavior across the GUI and command line is predictable, reproducible and explicit. After discussion in #4102, #4111 and this zulip thread, we decided that as a guiding principle, calling &lt;code&gt;viewer.open&lt;/code&gt; should not infer a plugin choice for you, and any inference behavior should be opt in. This has led to the following API and GUI changes &lt;code&gt;builtins&lt;/code&gt; is now the default value for the &lt;code&gt;plugin&lt;/code&gt; argument in &lt;code&gt;viewer.open&lt;/code&gt;. This means you should &lt;strong&gt;always&lt;/strong&gt; explicitly pass a plugin to &lt;code&gt;viewer.open&lt;/code&gt;, if you don't want to use &lt;code&gt;builtins&lt;/code&gt; (and we encourage you to pass the argument anyway). To specify a plugin in a Python script: &lt;pre&gt;&lt;code class=\"lang-python\"&gt; import napari viewer = napari.Viewer() viewer.open('my-path.tif') # this will throw MultipleReaderError if napari_tifffile is installed as both it and builtins could open the file viewer.open('my-path.tif', plugin='napari_tifffile') # this won't &lt;/code&gt;&lt;/pre&gt; &lt;code&gt;viewer.open&lt;/code&gt; will &lt;strong&gt;not&lt;/strong&gt; inspect your file extension preferences, and will not choose among available plugins if you wish to opt into the \"gui-like\" behavior where your preferences are respected and we infer a plugin if just one is compatible with your file path, you must explicitly use &lt;code&gt;plugin=None&lt;/code&gt; To opt into plugin inference behavior: &lt;pre&gt;&lt;code class=\"lang-python\"&gt; import napari viewer = napari.Viewer() viewer.open('my-path.nd2', plugin=None) &lt;/code&gt;&lt;/pre&gt; If multiple plugins could read your file, you will see a &lt;code&gt;MultipleReaderError&lt;/code&gt; A preferred reader missing from current plugins will trigger a warning, but the preference will be otherwise ignored A preferred reader failing to read your file will result in an error e.g. if you saved &lt;code&gt;napari_tifffile&lt;/code&gt; as a preference for TIFFs but then tried to open a broken file To save a preference for a file pattern in Python, use: &lt;pre&gt;&lt;code class=\"lang-python\"&gt; from napari.settings import get_settings get_settings().plugins.extension2reader['*.tif'] = 'napari_tifffile' get_settings().plugins.extension2reader['*.zarr'] = 'napari-ome-zarr' &lt;/code&gt;&lt;/pre&gt; When opening a file through a GUI pathway (drag &amp;amp; drop, File -&amp;gt; Open, Open Sample) with no preferences saved, you are provided with a dialog allowing you to choose among the various plugins that are compatible with your file This dialog also allows you to save a preference for files and folders with extensions This dialog also pops up if a preferred reader fails to open your file This dialog does not pop up if only one plugin can open your file Running &lt;code&gt;napari path&lt;/code&gt; in the shell will also provide the reader dialog. You can still pass through a plugin choice, or layer keyword arguments To specify a plugin at the command line, use: &lt;pre&gt;&lt;code class=\"lang-sh\"&gt;napari my-path.tif --plugin napari_tifffile &lt;/code&gt;&lt;/pre&gt; Preference saving for file reading is now supported for filename patterns accepted by &lt;code&gt;npe2&lt;/code&gt; readers, rather than strictly file extensions Existing preferences for file extensions will be automatically updated e.g. &lt;code&gt;.tif&lt;/code&gt; will become &lt;code&gt;*.tif&lt;/code&gt; Reader preferences for filename patterns can be saved in the GUI via the preference dialog Reader preferences for folders are not yet supported in the GUI preference dialog - use the Python method above This will be addressed by the next release We have thought carefully about these choices, but there are still some open questions to address, and features to implement. Some of these are captured across the issues listed below, and we'd love to hear any feedback you have about the new behavior! How can we support selecting an individual reader within plugins that offer multiple #4391 If two plugins can read a file, and one is builtins, should we use the other plugin as it's likely more bespoke #4389 Provide a way to \"force\" the reader dialog to open regardless of saved preferences #4388 Add filename pattern support for folders npe2 #155 Highlights Added sphinx-gallery (#4288) Add NAP process for major proposals (#4299) Add ColorEncoding privately with tests (#4357) Implement &lt;code&gt;TextManager&lt;/code&gt; with &lt;code&gt;StringEncoding&lt;/code&gt; (#4198) Add NAP1: institutional and funding partners (#4446) New Features Add alt-text to nbscreenshot output HTML images (#3825) Support of transformation parameters for the interaction box (#4301) Add function to show error in notification manager (#4369) Improvements Faster 2D shape layer creation (#3867) Npe2 enable/disable support (#4086) Use QFormLayout for layer control grid (#4195) Implement &lt;code&gt;TextManager&lt;/code&gt; with &lt;code&gt;StringEncoding&lt;/code&gt; (#4198) Add size argument to Viewer.screenshot() (#4201) fix error message when no reader available (#4254) Allow remote .tiff files to be loaded (#4284) refactor shape resizing logic and bugfix for #4262 (#4291) Accept None for scale (#4295) Rewrite ellipse discretization from scratch (#4330) Add ColorEncoding privately with tests (#4357) Update TextManager benchmarks to use string/features (#4364) add is_diagonal utility and Transform property (#4370) Add points size slider tooltip. (#4393) Split_channel makes base channel translucent, rest additive (#4394) Vispy 0.10 (#4401) Use syntax highlighter when printing stacktrace in GUI (#4414) Accelerate adding large numbers of points (#4549) use mip minip cutoff (#4556) Warn user when preferred plugin for a file is missing (#4545) Add preference saving from dialog for folders with extensions (#4535) Add filename pattern to reader associations to preference dialog (#4459) use imageio v2 api (#4537) Bug Fixes Fix erroneous point deletion when pressing delete key on layer (#4259) Bugfix: Divide by zero error making empty shapes layer (#4267) Bugfix: Conversion between Label and Image with original scaling (#4272) Address concurrent refresh in plugin list during multiple (un)installs (#4283) Delay import of _npe2 module in napari.&lt;strong&gt;main&lt;/strong&gt; to prevent duplicate discovery of plugins (#4311) Fix black line ellipse (#4312) Fix Labels.fill when Labels.data is an xarray.DataArray (#4314) Fix image and label layer values reported in GUI status bar when display is 3D (#4315) Quick fix for colormap updates not updating QtColorBox. (#4321) Update &lt;code&gt;black&lt;/code&gt; version because of break of private API in its dependency (#4327) Fix progress update signature (#4333) move pixel center offset code into _ImageBase (#4352) Fix TextManager to work with vispy when using string constants (#4362) Fix format string encoding for all numeric features (#4363) Bugfix/broadcast projections by reducing number of axes (keepdims=False) (#4376) Correctly order vispy layers on insertion (#4433) napari --info: list npe2 plugins (#4445) Bugfix/Add affine to base_dict via _get_base_state() (#4453) Fix layer control pop-up issue (#4460) fix Re-setting shapes data to initial data fails, but only in 3D (#4550) Make sure we pass plugin through if opening file as stack (#4515) Fix update of plugins and disable update button if not available on conda forge (for bundle) (#4512) Connect napari events first to EventEmitter (#4480) Fix AttributeError: 'LayerList' object has no attribute 'name' (#4276) Fix _BaseEventedItemModel.flags (#4558) Bug fix: blending multichannel images and 3D points (#4567) Fix checkable menu entries when using PySide2 backend (#4581) Documentation New Example: Creating reproducible screenshots with a viewer loop (#3947) add workshops (#4188) Replace image pyramid with multiscale image in the docs. (#4202) Uniform install instructions. (#4206) Use features instead of properties in &lt;code&gt;bbox_annotator&lt;/code&gt; example (#4218) DOC: pep on python.org have moved. (#4237) Fix quick start links (#4239) Add napari.yaml to first plugin file layout (#4243) Improve \"index\" pages content (#4251) Fix links in docs (#4257) Bring back example notebook from back in time. (#4261) Fix README links Contributing Guide, Mission&amp;amp;Values, Code of Conduct, &amp;amp; GovModel (#4269) Minor copy update: Usage page (#4278) Minor copy update: Segmentation tutorial page (#4279) Minor copy update: Annotations tutorial page (#4280) Minor copy update: Tracking tutorial page (#4282) Add napari.utils.notifications to the API docs (#4286) Added sphinx-gallery (#4288) Add NAP process for major proposals (#4299) Update best_practices.md (#4305) Fix broken link and adds packaging page to toc (#4335) Add napari.utils.events to API doc (#4338) add alt text workshop (#4373) Add and/or update documentation alt text (#4375) Add napari.window to API docs (#4379) Convert remaining .gifs to .webm (#4392) Add naps to the TOC (#4407) DOC Fix Broken links in the governance section of README (#4408) DOC Fix error in Using the image layer &amp;gt; A simple example (#4411) DOC Small fixes in 'Using the image layer' (#4418) Fix docs warnings related to NAPs (#4429) Add parser for Events section in docstrings (#4430) Fixes several sphinx warnings. (#4432) DOC Fix typo in 'Using the shapes layer' (#4438) Fix events rendering in docs for components.LayerList (#4442) Add NAP1: institutional and funding partners (#4446) Update to the documentation: add viewer.dims.current_step tips (#4454) Add information about new file opening behaviour (#4516) API Changes Update file opening behavior to ensure consistency across command line and GUI. (#4347) Warn user when preferred plugin for a file is missing (#4545) Make &lt;code&gt;builtins&lt;/code&gt; default plugin for &lt;code&gt;viewer.open&lt;/code&gt; (#4574) UI Changes Hide console toggle button and ignore corresponding keybinding for ipython (#4240) (Note: previously, this button was present but opened an empty/broken console, so this is strictly an improvement!) Allow resizing left dock widgets (#4368) Add filename pattern to reader associations to preference dialog (#4459) Add preference saving from dialog for folders with extensions #4535 Make sure npe2 and npe1 builtins are available in dialogs (#4575) Open reader dialog when running napari from shell (#4569) Deprecations Build Tools singularity and docker container images from CI (#3965) Test bundle installation in CI (#4307) Use conda-forge/napari-feedstock source on main (#4309) add project_urls to setup.cfg metadata to improve project metadata on PyPI (#4317) Fix minreq test take 3. (#4329) &lt;code&gt;bundle_conda&lt;/code&gt;: ignore unlink errors on cleanup (#4387) Move nap flowchart to lfs (#4403) Use installer version instead of napari version for default paths (#4444) add custom final condarc to bundle (#4447) Add doc specific Makefile (#4452) Set &lt;code&gt;TMP&lt;/code&gt; on Windows+Mamba subprocesses if not set (#4462) Update test_typing.yml (#4475) Fix make-typestubs: use union for type hint instead of '|' (#4476) [conda] rework how plugin install/remove subprocesses receive the parent environment (#4520) [conda] revert default installation path (#4525) Pin vispy to &amp;lt;0.11 to prevent future breakages (#4594) Other Pull Requests adds citation file (#3470) Add tests for _npe2.py (#4103) Decrease LFS size, gif -&amp;gt; webm. (#4207) Run PNG crush on all Pngs. (#4208) Refactor toward fixing local value capturing. (#4212) Minor error message improvement. (#4219) Bump npe2 to 0.2.0 and fix typing tests (#4241) Remove headless test ignore, move orient_plane_normal test (#4245) [pre-commit.ci] pre-commit autoupdate (#4255) catch elementwise comparison warning that now shows frequently on layer creation (#4256) fix octree imports (#4264) Raise error when binding a button to a generator function (#4265) MAINT: coverage lines +1 (#4297) bump scipy minimum requirement from 1.4.0 to 1.4.1 (#4310) MAINT: separate ImportError from ModuleNotFoundError (#4339) [pre-commit.ci] pre-commit autoupdate (#4354) Remove 'of' from 'in this example of we will' (#4356) Fix npe2 import according to 0.3.0 deprecation warning (#4367) [pre-commit.ci] pre-commit autoupdate (#4378) add test for generate_3D_edge_meshes (#4416) Fix mypy error in CI (#4439) Make npe2 writer test more lenient (#4457) 33 authors added to this release (alphabetical) aeisenbarth - @aeisenbarth alisterburt - @alisterburt Andrey Aristov - @aaristov Andy Sweet - @andy-sweet chili-chiu - @chili-chiu Chris Wood - @cwood1967 David Stansby - @dstansby Draga Doncila Pop - @DragaDoncila Eric Perlman - @perlman Genevieve Buckley - @GenevieveBuckley Gonzalo Peña-Castellanos - @goanpeca Gregory Lee - @grlee77 Grzegorz Bokota - @Czaki Isabela Presedo-Floyd - @isabela-pf Jaime Rodríguez-Guerra - @jaimergp Jan-Hendrik Müller - @kolibril13 Juan Nunez-Iglesias - @jni Justin Kiggins - @neuromusic Lorenzo Gaifas - @brisvag Lucy Liu - @lucyleeow Marc Boucsein - @MBPhys Marcelo Zoccoler - @zoccoler Martin Weigert - @maweigert Matthias Bussonnier - @Carreau Melissa Weber Mendonça - @melissawm Pam - @ppwadhwa Peter Sobolewski - @psobolewskiPhD pre-commit-ci[bot] - @pre-commit-ci[bot] Talley Lambert - @tlambert03 Tom di Mino - @tdimino Tru Huynh - @truatpasteurdotfr Yuki Mochizuki - @2dx Ziyang Liu - @potating-potato 42 reviewers added to this release (alphabetical) Alan R Lowe - @quantumjot alisterburt - @alisterburt","license":"BSD 3-Clause \"New\" or \"Revised\" License, Open Access","note":"DOI: 10.5281/ZENODO.6598542","publisher":"Zenodo","source":"DOI.org (Datacite)","title":"napari: a multi-dimensional image viewer for Python","title-short":"napari","URL":"https://zenodo.org/record/6598542","version":"v0.4.16","author":[{"family":"Sofroniew","given":"Nicholas"},{"family":"Lambert","given":"Talley"},{"family":"Evans","given":"Kira"},{"family":"Nunez-Iglesias","given":"Juan"},{"family":"Bokota","given":"Grzegorz"},{"family":"Winston","given":"Philip"},{"family":"Peña-Castellanos","given":"Gonzalo"},{"family":"Yamauchi","given":"Kevin"},{"family":"Bussonnier","given":"Matthias"},{"family":"Doncila Pop","given":"Draga"},{"family":"Can Solak","given":"Ahmet"},{"family":"Liu","given":"Ziyang"},{"family":"Wadhwa","given":"Pam"},{"family":"Burt","given":"Alister"},{"family":"Buckley","given":"Genevieve"},{"family":"Sweet","given":"Andrew"},{"family":"Migas","given":"Lukasz"},{"family":"Hilsenstein","given":"Volker"},{"family":"Gaifas","given":"Lorenzo"},{"family":"Bragantini","given":"Jordão"},{"family":"Rodríguez-Guerra","given":"Jaime"},{"family":"Muñoz","given":"Hector"},{"family":"Freeman","given":"Jeremy"},{"family":"Boone","given":"Peter"},{"family":"Lowe","given":"Alan"},{"family":"Gohlke","given":"Christoph"},{"family":"Royer","given":"Loic"},{"family":"PIERRÉ","given":"Andrea"},{"family":"Har-Gil","given":"Hagai"},{"family":"McGovern","given":"Abigail"}],"accessed":{"date-parts":[["2024",10,6]]},"issued":{"date-parts":[["2022",5,31]]}}}],"schema":"https://github.com/citation-style-language/schema/raw/master/csl-citation.json"} </w:instrText>
       </w:r>
       <w:r>
         <w:rPr>
@@ -4767,7 +4689,7 @@
         <w:rPr>
           <w:rFonts w:ascii="Verdana" w:hAnsi="Verdana"/>
         </w:rPr>
-        <w:t>[29]</w:t>
+        <w:t>[30]</w:t>
       </w:r>
       <w:r>
         <w:rPr>
@@ -4916,8 +4838,14 @@
         <w:rPr>
           <w:rFonts w:ascii="Verdana" w:hAnsi="Verdana"/>
         </w:rPr>
+        <w:t xml:space="preserve">The semi-automated tracking algorithm successfully tracked both the tibia and femur edges throughout the motion cycle for all five subjects, with a combined </w:t>
+      </w:r>
+      <w:r>
+        <w:rPr>
+          <w:rFonts w:ascii="Verdana" w:hAnsi="Verdana"/>
+        </w:rPr>
         <w:lastRenderedPageBreak/>
-        <w:t xml:space="preserve">The semi-automated tracking algorithm successfully tracked both the tibia and femur edges throughout the motion cycle for all five subjects, with a combined average alignment error of 0.40 ± 0.02 mm for both bones. </w:t>
+        <w:t xml:space="preserve">average alignment error of 0.40 ± 0.02 mm for both bones. </w:t>
       </w:r>
       <w:r>
         <w:rPr>
@@ -4957,19 +4885,19 @@
           <w:rFonts w:ascii="Verdana" w:hAnsi="Verdana"/>
         </w:rPr>
       </w:pPr>
-      <w:commentRangeStart w:id="33"/>
+      <w:commentRangeStart w:id="24"/>
       <w:r>
         <w:rPr>
           <w:rFonts w:ascii="Verdana" w:hAnsi="Verdana"/>
         </w:rPr>
         <w:t>The tracking accuracy of 0.40 ± 0.02 mm achieved by our algorithm demonstrates successful bone edge tracking directly from 2D CINE MRI data during controlled knee motion. This precision, coupled with the consistently lower standard deviations in measurements compared to manual segmentation, suggests enhanced measurement reliability. The strong symmetry observed in centroid-based distances between flexion and extension phases further supports the robustness of our tracking method throughout the complete motion cycle. From a practical standpoint, the reduction in processing time from approximately 15 to 5 minutes per dataset while maintaining high measurement precision demonstrates the value of our semi-automated approach.</w:t>
       </w:r>
-      <w:commentRangeEnd w:id="33"/>
+      <w:commentRangeEnd w:id="24"/>
       <w:r>
         <w:rPr>
           <w:rStyle w:val="CommentReference"/>
         </w:rPr>
-        <w:commentReference w:id="33"/>
+        <w:commentReference w:id="24"/>
       </w:r>
     </w:p>
     <w:p>
@@ -4986,7 +4914,7 @@
         </w:rPr>
         <w:t xml:space="preserve">The ability to precisely quantify relative bone positions in healthy volunteers (n=5) establishes a foundation for detecting subtle variations in joint motion patterns. </w:t>
       </w:r>
-      <w:commentRangeStart w:id="34"/>
+      <w:commentRangeStart w:id="25"/>
       <w:r>
         <w:rPr>
           <w:rFonts w:ascii="Verdana" w:hAnsi="Verdana"/>
@@ -5005,12 +4933,12 @@
         </w:rPr>
         <w:t xml:space="preserve"> </w:t>
       </w:r>
-      <w:commentRangeEnd w:id="34"/>
+      <w:commentRangeEnd w:id="25"/>
       <w:r>
         <w:rPr>
           <w:rStyle w:val="CommentReference"/>
         </w:rPr>
-        <w:commentReference w:id="34"/>
+        <w:commentReference w:id="25"/>
       </w:r>
       <w:r>
         <w:rPr>
@@ -5040,7 +4968,7 @@
         <w:rPr>
           <w:rFonts w:ascii="Verdana" w:hAnsi="Verdana"/>
         </w:rPr>
-        <w:instrText xml:space="preserve"> ADDIN ZOTERO_ITEM CSL_CITATION {"citationID":"kfmi22Mf","properties":{"formattedCitation":"[30]","plainCitation":"[30]","noteIndex":0},"citationItems":[{"id":392,"uris":["http://zotero.org/users/13606484/items/3TK4XQD9"],"itemData":{"id":392,"type":"article-journal","abstract":"PURPOSE: To investigate the longitudinal changes in landing mechanics and knee kinematics for patients both before and 3 years after anterior cruciate ligament reconstruction (ACLR) and to investigate the association between changes in landing mechanics and magnetic resonance knee kinematics.\nMETHODS: Thirty-one ACLR patients were included in the study. All patients underwent magnetic resonance imaging and biomechanical analysis of a drop-landing task using the injured knee and contralateral knee preoperatively and at 6 months and 3 years after ACLR. For evaluations of knee joint anteroposterior laxity, tibial position was calculated using quantitative loaded magnetic resonance methods.\nRESULTS: The ACLR knee exhibited a significantly lower peak vertical ground reaction force and peak external knee flexion moment and angle at 6 months compared with the contralateral knee; however, the differences were resolved at 3 years. Tibial position was significantly more anterior on the injured side, and the side-to-side difference (SSD) in tibial position exhibited a significant increase from 6 months to 3 years. Among ACLR knees, a greater SSD in peak knee flexion moment at 6 months was associated with an increase in the SSD in anterior tibial translation from 6 months to 3 years.\nCONCLUSIONS: Although landing mechanics and clinical outcomes recovered in patients with ACLR in this study, anteroposterior translation failed to be restored at 3 years after surgery. In addition, patients who have low knee flexion moments in early stages could have greater anteroposterior laxity.\nCLINICAL RELEVANCE: Because of the adverse consequences of abnormal knee kinetics on anterior laxity after ACLR, efforts to improve knee movement patterns should be initiated.","container-title":"Arthroscopy: The Journal of Arthroscopic &amp; Related Surgery: Official Publication of the Arthroscopy Association of North America and the International Arthroscopy Association","DOI":"10.1016/j.arthro.2019.01.050","ISSN":"1526-3231","issue":"7","journalAbbreviation":"Arthroscopy","language":"eng","note":"PMID: 31227398\nPMCID: PMC10938056","page":"2072-2079","source":"PubMed","title":"Increases in Joint Laxity After Anterior Cruciate Ligament Reconstruction Are Associated With Sagittal Biomechanical Asymmetry","volume":"35","author":[{"family":"Shimizu","given":"Tomohiro"},{"family":"Cheng","given":"Zoe"},{"family":"Samaan","given":"Michael A."},{"family":"Tanaka","given":"Matthew S."},{"family":"Souza","given":"Richard B."},{"family":"Li","given":"Xiaojuan"},{"family":"Ma","given":"C. Benjamin"}],"issued":{"date-parts":[["2019",7]]}}}],"schema":"https://github.com/citation-style-language/schema/raw/master/csl-citation.json"} </w:instrText>
+        <w:instrText xml:space="preserve"> ADDIN ZOTERO_ITEM CSL_CITATION {"citationID":"kfmi22Mf","properties":{"formattedCitation":"[31]","plainCitation":"[31]","noteIndex":0},"citationItems":[{"id":392,"uris":["http://zotero.org/users/13606484/items/3TK4XQD9"],"itemData":{"id":392,"type":"article-journal","abstract":"PURPOSE: To investigate the longitudinal changes in landing mechanics and knee kinematics for patients both before and 3 years after anterior cruciate ligament reconstruction (ACLR) and to investigate the association between changes in landing mechanics and magnetic resonance knee kinematics.\nMETHODS: Thirty-one ACLR patients were included in the study. All patients underwent magnetic resonance imaging and biomechanical analysis of a drop-landing task using the injured knee and contralateral knee preoperatively and at 6 months and 3 years after ACLR. For evaluations of knee joint anteroposterior laxity, tibial position was calculated using quantitative loaded magnetic resonance methods.\nRESULTS: The ACLR knee exhibited a significantly lower peak vertical ground reaction force and peak external knee flexion moment and angle at 6 months compared with the contralateral knee; however, the differences were resolved at 3 years. Tibial position was significantly more anterior on the injured side, and the side-to-side difference (SSD) in tibial position exhibited a significant increase from 6 months to 3 years. Among ACLR knees, a greater SSD in peak knee flexion moment at 6 months was associated with an increase in the SSD in anterior tibial translation from 6 months to 3 years.\nCONCLUSIONS: Although landing mechanics and clinical outcomes recovered in patients with ACLR in this study, anteroposterior translation failed to be restored at 3 years after surgery. In addition, patients who have low knee flexion moments in early stages could have greater anteroposterior laxity.\nCLINICAL RELEVANCE: Because of the adverse consequences of abnormal knee kinetics on anterior laxity after ACLR, efforts to improve knee movement patterns should be initiated.","container-title":"Arthroscopy: The Journal of Arthroscopic &amp; Related Surgery: Official Publication of the Arthroscopy Association of North America and the International Arthroscopy Association","DOI":"10.1016/j.arthro.2019.01.050","ISSN":"1526-3231","issue":"7","journalAbbreviation":"Arthroscopy","language":"eng","note":"PMID: 31227398\nPMCID: PMC10938056","page":"2072-2079","source":"PubMed","title":"Increases in Joint Laxity After Anterior Cruciate Ligament Reconstruction Are Associated With Sagittal Biomechanical Asymmetry","volume":"35","author":[{"family":"Shimizu","given":"Tomohiro"},{"family":"Cheng","given":"Zoe"},{"family":"Samaan","given":"Michael A."},{"family":"Tanaka","given":"Matthew S."},{"family":"Souza","given":"Richard B."},{"family":"Li","given":"Xiaojuan"},{"family":"Ma","given":"C. Benjamin"}],"issued":{"date-parts":[["2019",7]]}}}],"schema":"https://github.com/citation-style-language/schema/raw/master/csl-citation.json"} </w:instrText>
       </w:r>
       <w:r>
         <w:rPr>
@@ -5052,7 +4980,7 @@
         <w:rPr>
           <w:rFonts w:ascii="Verdana" w:hAnsi="Verdana"/>
         </w:rPr>
-        <w:t>[30]</w:t>
+        <w:t>[31]</w:t>
       </w:r>
       <w:r>
         <w:rPr>
@@ -5076,14 +5004,63 @@
         <w:rPr>
           <w:rFonts w:ascii="Verdana" w:hAnsi="Verdana"/>
         </w:rPr>
-        <w:t xml:space="preserve">Additionally, </w:t>
+        <w:t>Additionally, these injuries can result in altered movement patterns during functional activities, as demonstrated in studies of ACL deficiency showing changes in tibial motion</w:t>
+      </w:r>
+      <w:r>
+        <w:rPr>
+          <w:rFonts w:ascii="Verdana" w:hAnsi="Verdana"/>
+        </w:rPr>
+        <w:t xml:space="preserve"> </w:t>
+      </w:r>
+      <w:r>
+        <w:rPr>
+          <w:rFonts w:ascii="Verdana" w:hAnsi="Verdana"/>
+        </w:rPr>
+        <w:fldChar w:fldCharType="begin"/>
+      </w:r>
+      <w:r>
+        <w:rPr>
+          <w:rFonts w:ascii="Verdana" w:hAnsi="Verdana"/>
+        </w:rPr>
+        <w:instrText xml:space="preserve"> ADDIN ZOTERO_ITEM CSL_CITATION {"citationID":"4aJBnL7G","properties":{"formattedCitation":"[6]","plainCitation":"[6]","noteIndex":0},"citationItems":[{"id":342,"uris":["http://zotero.org/users/13606484/items/EQCHRRUB"],"itemData":{"id":342,"type":"article-journal","abstract":"Kinematics measured during a short arc quadriceps knee extension exercise were compared in the knees of functionally unstable ACL-deficient patients, these patients' uninjured knees, and uninjured control subjects' knees. Cine phase contrast dynamic magnetic resonance imaging, in combination with a model-based tracking algorithm developed by the authors, was used to measure tibiofemoral kinematics as the subjects performed the active, supine posture knee extension exercise in the terminal 30 degrees of motion. Two determinants of tibiofemoral motion were measured: anterior/posterior location of the tibia relative to the femur, and axial rotation of the tibia relative to the femur. We hypothesized that more anterior tibial positioning, as well as differences in axial tibial rotation patterns, would be observed in ACL-deficient (ACL-D) knees when compared to uninjured knees. Multifactor ANOVA analyses were used to determine the dependence of the kinematic variables on (i) side (injured vs. uninjured, matched by subject in the control group), (ii) flexion angle measured at five-degree increments, and (iii) subject group (ACL-injured vs. control). Statistically significant anterior translation and external tibial rotation (screw home motion) accompanying knee extension were found. The ACL-D knees of the injured group exhibited significantly more anterior tibial positioning than the uninjured knees of these subjects (average difference over extension range=3.4+/-2.8 mm, p&lt;0.01 at all angles compared), as well as the matched knees of the control subjects. There was a significant effect of interaction between side and subject group on A/P tibial position. We did not find significant differences in external tibial rotation associated with ACL deficiency. The changes to active joint kinematics documented in this entirely noninvasive study may contribute to cartilage degradation in ACL-D knees, and encourage more extensive investigations using similar methodology in the future.","container-title":"Journal of Orthopaedic Research: Official Publication of the Orthopaedic Research Society","DOI":"10.1002/jor.20016","ISSN":"0736-0266","issue":"2","journalAbbreviation":"J Orthop Res","language":"eng","note":"PMID: 16435346","page":"132-140","source":"PubMed","title":"Altered knee kinematics in ACL-deficient non-copers: a comparison using dynamic MRI","title-short":"Altered knee kinematics in ACL-deficient non-copers","volume":"24","author":[{"family":"Barrance","given":"Peter J."},{"family":"Williams","given":"Glenn N."},{"family":"Snyder-Mackler","given":"Lynn"},{"family":"Buchanan","given":"Thomas S."}],"issued":{"date-parts":[["2006",2]]}}}],"schema":"https://github.com/citation-style-language/schema/raw/master/csl-citation.json"} </w:instrText>
+      </w:r>
+      <w:r>
+        <w:rPr>
+          <w:rFonts w:ascii="Verdana" w:hAnsi="Verdana"/>
+        </w:rPr>
+        <w:fldChar w:fldCharType="separate"/>
+      </w:r>
+      <w:r>
+        <w:rPr>
+          <w:rFonts w:ascii="Verdana" w:hAnsi="Verdana"/>
+        </w:rPr>
+        <w:t>[6]</w:t>
+      </w:r>
+      <w:r>
+        <w:rPr>
+          <w:rFonts w:ascii="Verdana" w:hAnsi="Verdana"/>
+        </w:rPr>
+        <w:fldChar w:fldCharType="end"/>
+      </w:r>
+      <w:r>
+        <w:rPr>
+          <w:rFonts w:ascii="Verdana" w:hAnsi="Verdana"/>
+        </w:rPr>
+        <w:t xml:space="preserve">. </w:t>
       </w:r>
       <w:r>
         <w:rPr>
           <w:rFonts w:ascii="Verdana" w:hAnsi="Verdana"/>
         </w:rPr>
         <w:lastRenderedPageBreak/>
-        <w:t>these injuries can result in altered movement patterns during functional activities, as demonstrated in studies of ACL deficiency showing changes in tibial motion</w:t>
+        <w:t xml:space="preserve">Our method's precision could potentially detect such subtle deviations from normal motion patterns. </w:t>
+      </w:r>
+      <w:commentRangeStart w:id="26"/>
+      <w:r>
+        <w:rPr>
+          <w:rFonts w:ascii="Verdana" w:hAnsi="Verdana"/>
+        </w:rPr>
+        <w:t>Furthermore, our setup's capability to acquire measurements under loaded conditions could enhance the detection of these differences, as mechanical loading has been shown to amplify variations in joint motion</w:t>
       </w:r>
       <w:r>
         <w:rPr>
@@ -5101,7 +5078,7 @@
         <w:rPr>
           <w:rFonts w:ascii="Verdana" w:hAnsi="Verdana"/>
         </w:rPr>
-        <w:instrText xml:space="preserve"> ADDIN ZOTERO_ITEM CSL_CITATION {"citationID":"4aJBnL7G","properties":{"formattedCitation":"[6]","plainCitation":"[6]","noteIndex":0},"citationItems":[{"id":342,"uris":["http://zotero.org/users/13606484/items/EQCHRRUB"],"itemData":{"id":342,"type":"article-journal","abstract":"Kinematics measured during a short arc quadriceps knee extension exercise were compared in the knees of functionally unstable ACL-deficient patients, these patients' uninjured knees, and uninjured control subjects' knees. Cine phase contrast dynamic magnetic resonance imaging, in combination with a model-based tracking algorithm developed by the authors, was used to measure tibiofemoral kinematics as the subjects performed the active, supine posture knee extension exercise in the terminal 30 degrees of motion. Two determinants of tibiofemoral motion were measured: anterior/posterior location of the tibia relative to the femur, and axial rotation of the tibia relative to the femur. We hypothesized that more anterior tibial positioning, as well as differences in axial tibial rotation patterns, would be observed in ACL-deficient (ACL-D) knees when compared to uninjured knees. Multifactor ANOVA analyses were used to determine the dependence of the kinematic variables on (i) side (injured vs. uninjured, matched by subject in the control group), (ii) flexion angle measured at five-degree increments, and (iii) subject group (ACL-injured vs. control). Statistically significant anterior translation and external tibial rotation (screw home motion) accompanying knee extension were found. The ACL-D knees of the injured group exhibited significantly more anterior tibial positioning than the uninjured knees of these subjects (average difference over extension range=3.4+/-2.8 mm, p&lt;0.01 at all angles compared), as well as the matched knees of the control subjects. There was a significant effect of interaction between side and subject group on A/P tibial position. We did not find significant differences in external tibial rotation associated with ACL deficiency. The changes to active joint kinematics documented in this entirely noninvasive study may contribute to cartilage degradation in ACL-D knees, and encourage more extensive investigations using similar methodology in the future.","container-title":"Journal of Orthopaedic Research: Official Publication of the Orthopaedic Research Society","DOI":"10.1002/jor.20016","ISSN":"0736-0266","issue":"2","journalAbbreviation":"J Orthop Res","language":"eng","note":"PMID: 16435346","page":"132-140","source":"PubMed","title":"Altered knee kinematics in ACL-deficient non-copers: a comparison using dynamic MRI","title-short":"Altered knee kinematics in ACL-deficient non-copers","volume":"24","author":[{"family":"Barrance","given":"Peter J."},{"family":"Williams","given":"Glenn N."},{"family":"Snyder-Mackler","given":"Lynn"},{"family":"Buchanan","given":"Thomas S."}],"issued":{"date-parts":[["2006",2]]}}}],"schema":"https://github.com/citation-style-language/schema/raw/master/csl-citation.json"} </w:instrText>
+        <w:instrText xml:space="preserve"> ADDIN ZOTERO_ITEM CSL_CITATION {"citationID":"tsjQFWBi","properties":{"formattedCitation":"[17]","plainCitation":"[17]","noteIndex":0},"citationItems":[{"id":114,"uris":["http://zotero.org/users/13606484/items/BZ8MX7PI"],"itemData":{"id":114,"type":"article-journal","abstract":"Subtle changes in knee kinematics may substantially alter cartilage contact patterns and moment generating capacities of soft tissues. The objective of this study was to use dynamic magnetic resonance imaging (MRI) to measure the inﬂuence of the timing of quadriceps loading on in vivo tibiofemoral and patellofemoral kinematics. We tested the hypothesis that load-dependent changes in knee kinematics would alter both the ﬁnite helical axis of the tibiofemoral joint and the moment arm of the patellar tendon. Eight healthy young adults were positioned supine in a MRI-compatible device that could impose either elastic or inertial loads on the lower leg in response to cyclic knee ﬂexion–extension. The elastic loading condition induced concentric quadriceps contractions with knee extension, while an inertial loading condition induced eccentric quadriceps contractions with knee ﬂexion. Peak internal knee extension moments ranged from 23 to 33 N m, which is comparable to loadings seen in normal walking. We found that anterior tibia translation, superior patella glide, and anterior patella translation were reduced by an average of 5.1, 5.7 and 2.9 mm when quadriceps loading coincided with knee ﬂexion rather than knee extension. These kinematic variations induced a distal shift in the ﬁnite helical axis of the tibiofemoral joint and a reduction in the patellar tendon moment arm. We conclude that it may be important to consider such load-dependent changes in knee kinematics when using models to ascertain soft tissue and cartilage loading during functional tasks such as gait.","container-title":"Journal of Biomechanics","DOI":"10.1016/j.jbiomech.2013.05.027","ISSN":"00219290","issue":"12","journalAbbreviation":"Journal of Biomechanics","language":"en","page":"2045-2052","source":"DOI.org (Crossref)","title":"Load-dependent variations in knee kinematics measured with dynamic MRI","volume":"46","author":[{"family":"Westphal","given":"Christopher J."},{"family":"Schmitz","given":"Anne"},{"family":"Reeder","given":"Scott B."},{"family":"Thelen","given":"Darryl G."}],"issued":{"date-parts":[["2013",8]]}}}],"schema":"https://github.com/citation-style-language/schema/raw/master/csl-citation.json"} </w:instrText>
       </w:r>
       <w:r>
         <w:rPr>
@@ -5113,7 +5090,7 @@
         <w:rPr>
           <w:rFonts w:ascii="Verdana" w:hAnsi="Verdana"/>
         </w:rPr>
-        <w:t>[6]</w:t>
+        <w:t>[17]</w:t>
       </w:r>
       <w:r>
         <w:rPr>
@@ -5125,63 +5102,14 @@
         <w:rPr>
           <w:rFonts w:ascii="Verdana" w:hAnsi="Verdana"/>
         </w:rPr>
-        <w:t xml:space="preserve">. Our method's precision could potentially detect such subtle deviations from normal motion patterns. </w:t>
-      </w:r>
-      <w:commentRangeStart w:id="35"/>
-      <w:r>
-        <w:rPr>
-          <w:rFonts w:ascii="Verdana" w:hAnsi="Verdana"/>
-        </w:rPr>
-        <w:t>Furthermore, our setup's capability to acquire measurements under loaded conditions could enhance the detection of these differences, as mechanical loading has been shown to amplify variations in joint motion</w:t>
-      </w:r>
-      <w:r>
-        <w:rPr>
-          <w:rFonts w:ascii="Verdana" w:hAnsi="Verdana"/>
-        </w:rPr>
-        <w:t xml:space="preserve"> </w:t>
-      </w:r>
-      <w:r>
-        <w:rPr>
-          <w:rFonts w:ascii="Verdana" w:hAnsi="Verdana"/>
-        </w:rPr>
-        <w:fldChar w:fldCharType="begin"/>
-      </w:r>
-      <w:r>
-        <w:rPr>
-          <w:rFonts w:ascii="Verdana" w:hAnsi="Verdana"/>
-        </w:rPr>
-        <w:instrText xml:space="preserve"> ADDIN ZOTERO_ITEM CSL_CITATION {"citationID":"tsjQFWBi","properties":{"formattedCitation":"[17]","plainCitation":"[17]","noteIndex":0},"citationItems":[{"id":114,"uris":["http://zotero.org/users/13606484/items/BZ8MX7PI"],"itemData":{"id":114,"type":"article-journal","abstract":"Subtle changes in knee kinematics may substantially alter cartilage contact patterns and moment generating capacities of soft tissues. The objective of this study was to use dynamic magnetic resonance imaging (MRI) to measure the inﬂuence of the timing of quadriceps loading on in vivo tibiofemoral and patellofemoral kinematics. We tested the hypothesis that load-dependent changes in knee kinematics would alter both the ﬁnite helical axis of the tibiofemoral joint and the moment arm of the patellar tendon. Eight healthy young adults were positioned supine in a MRI-compatible device that could impose either elastic or inertial loads on the lower leg in response to cyclic knee ﬂexion–extension. The elastic loading condition induced concentric quadriceps contractions with knee extension, while an inertial loading condition induced eccentric quadriceps contractions with knee ﬂexion. Peak internal knee extension moments ranged from 23 to 33 N m, which is comparable to loadings seen in normal walking. We found that anterior tibia translation, superior patella glide, and anterior patella translation were reduced by an average of 5.1, 5.7 and 2.9 mm when quadriceps loading coincided with knee ﬂexion rather than knee extension. These kinematic variations induced a distal shift in the ﬁnite helical axis of the tibiofemoral joint and a reduction in the patellar tendon moment arm. We conclude that it may be important to consider such load-dependent changes in knee kinematics when using models to ascertain soft tissue and cartilage loading during functional tasks such as gait.","container-title":"Journal of Biomechanics","DOI":"10.1016/j.jbiomech.2013.05.027","ISSN":"00219290","issue":"12","journalAbbreviation":"Journal of Biomechanics","language":"en","page":"2045-2052","source":"DOI.org (Crossref)","title":"Load-dependent variations in knee kinematics measured with dynamic MRI","volume":"46","author":[{"family":"Westphal","given":"Christopher J."},{"family":"Schmitz","given":"Anne"},{"family":"Reeder","given":"Scott B."},{"family":"Thelen","given":"Darryl G."}],"issued":{"date-parts":[["2013",8]]}}}],"schema":"https://github.com/citation-style-language/schema/raw/master/csl-citation.json"} </w:instrText>
-      </w:r>
-      <w:r>
-        <w:rPr>
-          <w:rFonts w:ascii="Verdana" w:hAnsi="Verdana"/>
-        </w:rPr>
-        <w:fldChar w:fldCharType="separate"/>
-      </w:r>
-      <w:r>
-        <w:rPr>
-          <w:rFonts w:ascii="Verdana" w:hAnsi="Verdana"/>
-        </w:rPr>
-        <w:t>[17]</w:t>
-      </w:r>
-      <w:r>
-        <w:rPr>
-          <w:rFonts w:ascii="Verdana" w:hAnsi="Verdana"/>
-        </w:rPr>
-        <w:fldChar w:fldCharType="end"/>
-      </w:r>
-      <w:r>
-        <w:rPr>
-          <w:rFonts w:ascii="Verdana" w:hAnsi="Verdana"/>
-        </w:rPr>
         <w:t xml:space="preserve">. </w:t>
       </w:r>
-      <w:commentRangeEnd w:id="35"/>
+      <w:commentRangeEnd w:id="26"/>
       <w:r>
         <w:rPr>
           <w:rStyle w:val="CommentReference"/>
         </w:rPr>
-        <w:commentReference w:id="35"/>
+        <w:commentReference w:id="26"/>
       </w:r>
       <w:r>
         <w:rPr>
@@ -5221,109 +5149,41 @@
         </w:rPr>
         <w:t xml:space="preserve">This study presents a novel semi-automated method for tracking bone motion in 2D sagittal CINE MRI sequences during controlled knee flexion-extension movements. The method significantly reduces processing time compared to manual segmentation while </w:t>
       </w:r>
-      <w:del w:id="36" w:author="Krämer, Martin" w:date="2024-11-26T08:24:00Z">
-        <w:r>
-          <w:rPr>
-            <w:rFonts w:ascii="Verdana" w:hAnsi="Verdana"/>
-          </w:rPr>
-          <w:delText xml:space="preserve">maintaining </w:delText>
-        </w:r>
-      </w:del>
-      <w:ins w:id="37" w:author="Krämer, Martin" w:date="2024-11-26T08:24:00Z">
-        <w:r>
-          <w:rPr>
-            <w:rFonts w:ascii="Verdana" w:hAnsi="Verdana"/>
-          </w:rPr>
-          <w:t>improving</w:t>
-        </w:r>
-        <w:r>
-          <w:rPr>
-            <w:rFonts w:ascii="Verdana" w:hAnsi="Verdana"/>
-          </w:rPr>
-          <w:t xml:space="preserve"> </w:t>
-        </w:r>
-      </w:ins>
-      <w:r>
-        <w:rPr>
-          <w:rFonts w:ascii="Verdana" w:hAnsi="Verdana"/>
-        </w:rPr>
-        <w:t>measurement reliability</w:t>
-      </w:r>
-      <w:del w:id="38" w:author="Krämer, Martin" w:date="2024-11-26T08:23:00Z">
-        <w:r>
-          <w:rPr>
-            <w:rFonts w:ascii="Verdana" w:hAnsi="Verdana"/>
-          </w:rPr>
-          <w:delText>, as demonstrated by the consistently lower variability in centroid-based distance measurements</w:delText>
-        </w:r>
-      </w:del>
-      <w:r>
-        <w:rPr>
-          <w:rFonts w:ascii="Verdana" w:hAnsi="Verdana"/>
-        </w:rPr>
-        <w:t xml:space="preserve">. The ability to </w:t>
-      </w:r>
-      <w:del w:id="39" w:author="Krämer, Martin" w:date="2024-11-26T08:25:00Z">
-        <w:r>
-          <w:rPr>
-            <w:rFonts w:ascii="Verdana" w:hAnsi="Verdana"/>
-          </w:rPr>
-          <w:delText xml:space="preserve">efficiently </w:delText>
-        </w:r>
-      </w:del>
-      <w:ins w:id="40" w:author="Krämer, Martin" w:date="2024-11-26T08:25:00Z">
-        <w:r>
-          <w:rPr>
-            <w:rFonts w:ascii="Verdana" w:hAnsi="Verdana"/>
-          </w:rPr>
-          <w:t>efficiently</w:t>
-        </w:r>
-        <w:r>
-          <w:rPr>
-            <w:rFonts w:ascii="Verdana" w:hAnsi="Verdana"/>
-          </w:rPr>
-          <w:t xml:space="preserve"> </w:t>
-        </w:r>
-      </w:ins>
-      <w:r>
-        <w:rPr>
-          <w:rFonts w:ascii="Verdana" w:hAnsi="Verdana"/>
-        </w:rPr>
-        <w:t xml:space="preserve">quantify relative femoral and tibial positions during </w:t>
-      </w:r>
-      <w:commentRangeStart w:id="41"/>
-      <w:r>
-        <w:rPr>
-          <w:rFonts w:ascii="Verdana" w:hAnsi="Verdana"/>
-        </w:rPr>
-        <w:t xml:space="preserve">loaded </w:t>
-      </w:r>
-      <w:commentRangeEnd w:id="41"/>
-      <w:r>
-        <w:rPr>
-          <w:rStyle w:val="CommentReference"/>
-        </w:rPr>
-        <w:commentReference w:id="41"/>
-      </w:r>
-      <w:r>
-        <w:rPr>
-          <w:rFonts w:ascii="Verdana" w:hAnsi="Verdana"/>
-        </w:rPr>
-        <w:t xml:space="preserve">motion makes this approach valuable for analyzing joint movement patterns. </w:t>
-      </w:r>
-      <w:del w:id="42" w:author="Krämer, Martin" w:date="2024-11-26T08:25:00Z">
-        <w:r>
-          <w:rPr>
-            <w:rFonts w:ascii="Verdana" w:hAnsi="Verdana"/>
-          </w:rPr>
-          <w:delText xml:space="preserve">The method's precision in measuring relative bone displacement establishes a foundation for investigating subtle variations in motion that may occur with pathological conditions such as ligament injuries. </w:delText>
-        </w:r>
-      </w:del>
-      <w:r>
-        <w:rPr>
-          <w:rFonts w:ascii="Verdana" w:hAnsi="Verdana"/>
-        </w:rPr>
-        <w:t>This technical advancement contributes to the broader goal of understanding normal and pathological knee function through dynamic MRI analysis.</w:t>
+      <w:r>
+        <w:rPr>
+          <w:rFonts w:ascii="Verdana" w:hAnsi="Verdana"/>
+        </w:rPr>
+        <w:t>improving</w:t>
+      </w:r>
+      <w:r>
+        <w:rPr>
+          <w:rFonts w:ascii="Verdana" w:hAnsi="Verdana"/>
+        </w:rPr>
+        <w:t xml:space="preserve"> </w:t>
+      </w:r>
+      <w:r>
+        <w:rPr>
+          <w:rFonts w:ascii="Verdana" w:hAnsi="Verdana"/>
+        </w:rPr>
+        <w:t xml:space="preserve">measurement reliability. The ability to </w:t>
+      </w:r>
+      <w:r>
+        <w:rPr>
+          <w:rFonts w:ascii="Verdana" w:hAnsi="Verdana"/>
+        </w:rPr>
+        <w:t>efficiently</w:t>
+      </w:r>
+      <w:r>
+        <w:rPr>
+          <w:rFonts w:ascii="Verdana" w:hAnsi="Verdana"/>
+        </w:rPr>
+        <w:t xml:space="preserve"> </w:t>
+      </w:r>
+      <w:r>
+        <w:rPr>
+          <w:rFonts w:ascii="Verdana" w:hAnsi="Verdana"/>
+        </w:rPr>
+        <w:t>quantify relative femoral and tibial positions during motion makes this approach valuable for analyzing joint movement patterns. This technical advancement contributes to the broader goal of understanding normal and pathological knee function through dynamic MRI analysis.</w:t>
       </w:r>
     </w:p>
     <w:p>
@@ -5453,7 +5313,6 @@
         <w:pStyle w:val="Bibliography"/>
       </w:pPr>
       <w:r>
-        <w:lastRenderedPageBreak/>
         <w:t xml:space="preserve">4. </w:t>
       </w:r>
       <w:r>
@@ -5494,6 +5353,7 @@
         <w:pStyle w:val="Bibliography"/>
       </w:pPr>
       <w:r>
+        <w:lastRenderedPageBreak/>
         <w:t>6</w:t>
       </w:r>
       <w:proofErr w:type="gramStart"/>
@@ -5790,6 +5650,9 @@
     <w:p>
       <w:pPr>
         <w:pStyle w:val="Bibliography"/>
+        <w:rPr>
+          <w:lang w:val="de-DE"/>
+        </w:rPr>
       </w:pPr>
       <w:r>
         <w:t>15</w:t>
@@ -5804,15 +5667,13 @@
       </w:r>
       <w:proofErr w:type="gramEnd"/>
       <w:r>
-        <w:t xml:space="preserve"> AJ, Herzka DA, Sheehan FT. Assessing the accuracy and precision of musculoskeletal motion tracking using cine-PC MRI on a 3.0T platform. J </w:t>
-      </w:r>
-      <w:proofErr w:type="spellStart"/>
-      <w:r>
-        <w:t>Biomech</w:t>
-      </w:r>
-      <w:proofErr w:type="spellEnd"/>
-      <w:r>
-        <w:t xml:space="preserve"> 2011; 44 :193–7. https://doi.org/10.1016/j.jbiomech.2010.08.029</w:t>
+        <w:t xml:space="preserve"> AJ, Herzka DA, Sheehan FT. Assessing the accuracy and precision of musculoskeletal motion tracking using cine-PC MRI on a 3.0T platform. </w:t>
+      </w:r>
+      <w:r>
+        <w:rPr>
+          <w:lang w:val="de-DE"/>
+        </w:rPr>
+        <w:t>J Biomech 2011; 44 :193–7. https://doi.org/10.1016/j.jbiomech.2010.08.029</w:t>
       </w:r>
     </w:p>
     <w:p>
@@ -5823,29 +5684,14 @@
         <w:rPr>
           <w:lang w:val="de-DE"/>
         </w:rPr>
-        <w:lastRenderedPageBreak/>
-        <w:t>16</w:t>
-      </w:r>
-      <w:proofErr w:type="gramStart"/>
+        <w:t xml:space="preserve">16. </w:t>
+      </w:r>
       <w:r>
         <w:rPr>
           <w:lang w:val="de-DE"/>
         </w:rPr>
-        <w:t xml:space="preserve">. </w:t>
-      </w:r>
-      <w:r>
-        <w:rPr>
-          <w:lang w:val="de-DE"/>
-        </w:rPr>
         <w:tab/>
-        <w:t>Kaiser</w:t>
-      </w:r>
-      <w:proofErr w:type="gramEnd"/>
-      <w:r>
-        <w:rPr>
-          <w:lang w:val="de-DE"/>
-        </w:rPr>
-        <w:t xml:space="preserve"> J, Bradford R, Johnson K, Wieben O, Thelen DG. </w:t>
+        <w:t xml:space="preserve">Kaiser J, Bradford R, Johnson K, Wieben O, Thelen DG. </w:t>
       </w:r>
       <w:r>
         <w:t>Measurement of tibiofemoral kinematics using highly accelerated 3D radial sampling. Magnetic Resonance in Med 2013; 69 :1310–6. https://doi.org/10.1002/mrm.24362</w:t>
@@ -5880,7 +5726,11 @@
       </w:r>
       <w:r>
         <w:tab/>
-        <w:t xml:space="preserve">Brisson NM, Krämer M, Krahl LAN, Schill A, Duda GN, Reichenbach JR. A novel multipurpose device for guided knee motion and loading during dynamic magnetic resonance imaging. Zeitschrift für </w:t>
+        <w:t xml:space="preserve">Brisson NM, Krämer M, Krahl LAN, Schill A, Duda GN, Reichenbach JR. A novel multipurpose device for guided knee motion and loading during dynamic magnetic </w:t>
+      </w:r>
+      <w:r>
+        <w:lastRenderedPageBreak/>
+        <w:t xml:space="preserve">resonance imaging. Zeitschrift für </w:t>
       </w:r>
       <w:proofErr w:type="spellStart"/>
       <w:r>
@@ -6056,6 +5906,26 @@
       </w:r>
       <w:r>
         <w:tab/>
+        <w:t>Bredies</w:t>
+      </w:r>
+      <w:proofErr w:type="gramEnd"/>
+      <w:r>
+        <w:t xml:space="preserve"> K, Kunisch K, Pock T. Total Generalized Variation. SIAM J Imaging Sci 2010; 3 :492–526. https://doi.org/10.1137/090769521</w:t>
+      </w:r>
+    </w:p>
+    <w:p>
+      <w:pPr>
+        <w:pStyle w:val="Bibliography"/>
+      </w:pPr>
+      <w:r>
+        <w:t>25</w:t>
+      </w:r>
+      <w:proofErr w:type="gramStart"/>
+      <w:r>
+        <w:t xml:space="preserve">. </w:t>
+      </w:r>
+      <w:r>
+        <w:tab/>
         <w:t>Canny</w:t>
       </w:r>
       <w:proofErr w:type="gramEnd"/>
@@ -6079,7 +5949,7 @@
         </w:rPr>
       </w:pPr>
       <w:r>
-        <w:t>25</w:t>
+        <w:t>26</w:t>
       </w:r>
       <w:proofErr w:type="gramStart"/>
       <w:r>
@@ -6112,7 +5982,7 @@
         <w:rPr>
           <w:lang w:val="de-DE"/>
         </w:rPr>
-        <w:t xml:space="preserve">26. </w:t>
+        <w:t xml:space="preserve">27. </w:t>
       </w:r>
       <w:r>
         <w:rPr>
@@ -6138,7 +6008,7 @@
         <w:pStyle w:val="Bibliography"/>
       </w:pPr>
       <w:r>
-        <w:t>27</w:t>
+        <w:t>28</w:t>
       </w:r>
       <w:proofErr w:type="gramStart"/>
       <w:r>
@@ -6166,7 +6036,7 @@
         <w:pStyle w:val="Bibliography"/>
       </w:pPr>
       <w:r>
-        <w:t>28</w:t>
+        <w:t>29</w:t>
       </w:r>
       <w:proofErr w:type="gramStart"/>
       <w:r>
@@ -6189,7 +6059,7 @@
         </w:rPr>
       </w:pPr>
       <w:r>
-        <w:t>29</w:t>
+        <w:t>30</w:t>
       </w:r>
       <w:proofErr w:type="gramStart"/>
       <w:r>
@@ -6238,8 +6108,7 @@
         <w:rPr>
           <w:lang w:val="de-DE"/>
         </w:rPr>
-        <w:lastRenderedPageBreak/>
-        <w:t xml:space="preserve">30. </w:t>
+        <w:t xml:space="preserve">31. </w:t>
       </w:r>
       <w:r>
         <w:rPr>
@@ -6302,7 +6171,7 @@
       </w:r>
     </w:p>
   </w:comment>
-  <w:comment w:id="1" w:author="Martin Krämer" w:date="2024-11-22T11:28:00Z" w:initials="MK">
+  <w:comment w:id="1" w:author="Aayush Nepal" w:date="2024-11-26T22:38:00Z" w:initials="AN">
     <w:p>
       <w:pPr>
         <w:pStyle w:val="CommentText"/>
@@ -6314,11 +6183,27 @@
         <w:annotationRef/>
       </w:r>
       <w:r>
+        <w:t xml:space="preserve">While that would be a nice motivator .. We cannot claim we overcome their disadvantages, because we are not measuring the same thing they are measuring. </w:t>
+      </w:r>
+    </w:p>
+  </w:comment>
+  <w:comment w:id="2" w:author="Martin Krämer" w:date="2024-11-22T11:28:00Z" w:initials="MK">
+    <w:p>
+      <w:pPr>
+        <w:pStyle w:val="CommentText"/>
+      </w:pPr>
+      <w:r>
+        <w:rPr>
+          <w:rStyle w:val="CommentReference"/>
+        </w:rPr>
+        <w:annotationRef/>
+      </w:r>
+      <w:r>
         <w:t>Does this apply to all the approaches you listed before?</w:t>
       </w:r>
     </w:p>
   </w:comment>
-  <w:comment w:id="2" w:author="Aayush Nepal" w:date="2024-11-26T19:18:00Z" w:initials="AN">
+  <w:comment w:id="3" w:author="Aayush Nepal" w:date="2024-11-26T19:18:00Z" w:initials="AN">
     <w:p>
       <w:pPr>
         <w:pStyle w:val="CommentText"/>
@@ -6334,7 +6219,7 @@
       </w:r>
     </w:p>
   </w:comment>
-  <w:comment w:id="5" w:author="Martin Krämer" w:date="2024-11-22T11:29:00Z" w:initials="MK">
+  <w:comment w:id="6" w:author="Martin Krämer" w:date="2024-11-22T11:29:00Z" w:initials="MK">
     <w:p>
       <w:pPr>
         <w:pStyle w:val="CommentText"/>
@@ -6350,7 +6235,7 @@
       </w:r>
     </w:p>
   </w:comment>
-  <w:comment w:id="6" w:author="Aayush Nepal" w:date="2024-11-26T20:08:00Z" w:initials="AN">
+  <w:comment w:id="7" w:author="Aayush Nepal" w:date="2024-11-26T20:08:00Z" w:initials="AN">
     <w:p>
       <w:pPr>
         <w:pStyle w:val="CommentText"/>
@@ -6366,7 +6251,7 @@
       </w:r>
     </w:p>
   </w:comment>
-  <w:comment w:id="10" w:author="Brisson, Nicholas" w:date="2024-10-02T15:36:00Z" w:initials="BN">
+  <w:comment w:id="11" w:author="Brisson, Nicholas" w:date="2024-10-02T15:36:00Z" w:initials="BN">
     <w:p>
       <w:pPr>
         <w:pStyle w:val="CommentText"/>
@@ -6382,7 +6267,7 @@
       </w:r>
     </w:p>
   </w:comment>
-  <w:comment w:id="11" w:author="Aayush Nepal" w:date="2024-10-05T16:28:00Z" w:initials="AN">
+  <w:comment w:id="12" w:author="Aayush Nepal" w:date="2024-10-05T16:28:00Z" w:initials="AN">
     <w:p>
       <w:pPr>
         <w:pStyle w:val="CommentText"/>
@@ -6398,7 +6283,7 @@
       </w:r>
     </w:p>
   </w:comment>
-  <w:comment w:id="12" w:author="Brisson, Nicholas" w:date="2024-10-02T15:36:00Z" w:initials="BN">
+  <w:comment w:id="13" w:author="Brisson, Nicholas" w:date="2024-10-02T15:36:00Z" w:initials="BN">
     <w:p>
       <w:pPr>
         <w:pStyle w:val="CommentText"/>
@@ -6414,7 +6299,7 @@
       </w:r>
     </w:p>
   </w:comment>
-  <w:comment w:id="13" w:author="Aayush Nepal [2]" w:date="2024-10-07T08:29:00Z" w:initials="AN">
+  <w:comment w:id="14" w:author="Aayush Nepal [2]" w:date="2024-10-07T08:29:00Z" w:initials="AN">
     <w:p>
       <w:pPr>
         <w:pStyle w:val="CommentText"/>
@@ -6430,7 +6315,7 @@
       </w:r>
     </w:p>
   </w:comment>
-  <w:comment w:id="21" w:author="Martin Krämer" w:date="2024-11-22T11:42:00Z" w:initials="MK">
+  <w:comment w:id="16" w:author="Martin Krämer" w:date="2024-11-22T11:42:00Z" w:initials="MK">
     <w:p>
       <w:pPr>
         <w:pStyle w:val="CommentText"/>
@@ -6446,7 +6331,7 @@
       </w:r>
     </w:p>
   </w:comment>
-  <w:comment w:id="19" w:author="Krämer, Martin" w:date="2024-11-26T08:36:00Z" w:initials="MK">
+  <w:comment w:id="15" w:author="Krämer, Martin" w:date="2024-11-26T08:36:00Z" w:initials="MK">
     <w:p>
       <w:pPr>
         <w:pStyle w:val="CommentText"/>
@@ -6462,7 +6347,7 @@
       </w:r>
     </w:p>
   </w:comment>
-  <w:comment w:id="22" w:author="Brisson, Nicholas" w:date="2024-10-02T16:05:00Z" w:initials="BN">
+  <w:comment w:id="17" w:author="Brisson, Nicholas" w:date="2024-10-02T16:05:00Z" w:initials="BN">
     <w:p>
       <w:pPr>
         <w:pStyle w:val="CommentText"/>
@@ -6478,7 +6363,7 @@
       </w:r>
     </w:p>
   </w:comment>
-  <w:comment w:id="23" w:author="Aayush Nepal [2]" w:date="2024-10-07T09:03:00Z" w:initials="AN">
+  <w:comment w:id="18" w:author="Aayush Nepal [2]" w:date="2024-10-07T09:03:00Z" w:initials="AN">
     <w:p>
       <w:pPr>
         <w:pStyle w:val="CommentText"/>
@@ -6494,7 +6379,7 @@
       </w:r>
     </w:p>
   </w:comment>
-  <w:comment w:id="24" w:author="Brisson, Nicholas" w:date="2024-10-02T16:07:00Z" w:initials="BN">
+  <w:comment w:id="19" w:author="Brisson, Nicholas" w:date="2024-10-02T16:07:00Z" w:initials="BN">
     <w:p>
       <w:pPr>
         <w:pStyle w:val="CommentText"/>
@@ -6510,7 +6395,7 @@
       </w:r>
     </w:p>
   </w:comment>
-  <w:comment w:id="25" w:author="Aayush Nepal [2]" w:date="2024-10-07T09:10:00Z" w:initials="AN">
+  <w:comment w:id="20" w:author="Aayush Nepal [2]" w:date="2024-10-07T09:10:00Z" w:initials="AN">
     <w:p>
       <w:pPr>
         <w:pStyle w:val="CommentText"/>
@@ -6526,7 +6411,7 @@
       </w:r>
     </w:p>
   </w:comment>
-  <w:comment w:id="26" w:author="Martin Krämer" w:date="2024-11-22T11:44:00Z" w:initials="MK">
+  <w:comment w:id="21" w:author="Martin Krämer" w:date="2024-11-22T11:44:00Z" w:initials="MK">
     <w:p>
       <w:pPr>
         <w:pStyle w:val="CommentText"/>
@@ -6542,7 +6427,7 @@
       </w:r>
     </w:p>
   </w:comment>
-  <w:comment w:id="31" w:author="Martin Krämer" w:date="2024-11-22T11:45:00Z" w:initials="MK">
+  <w:comment w:id="22" w:author="Martin Krämer" w:date="2024-11-22T11:45:00Z" w:initials="MK">
     <w:p>
       <w:pPr>
         <w:pStyle w:val="CommentText"/>
@@ -6558,7 +6443,7 @@
       </w:r>
     </w:p>
   </w:comment>
-  <w:comment w:id="32" w:author="Martin Krämer" w:date="2024-11-22T11:46:00Z" w:initials="MK">
+  <w:comment w:id="23" w:author="Martin Krämer" w:date="2024-11-22T11:46:00Z" w:initials="MK">
     <w:p>
       <w:pPr>
         <w:pStyle w:val="CommentText"/>
@@ -6574,7 +6459,7 @@
       </w:r>
     </w:p>
   </w:comment>
-  <w:comment w:id="33" w:author="Martin Krämer" w:date="2024-11-22T16:06:00Z" w:initials="MK">
+  <w:comment w:id="24" w:author="Martin Krämer" w:date="2024-11-22T16:06:00Z" w:initials="MK">
     <w:p>
       <w:pPr>
         <w:pStyle w:val="CommentText"/>
@@ -6590,7 +6475,7 @@
       </w:r>
     </w:p>
   </w:comment>
-  <w:comment w:id="34" w:author="Martin Krämer" w:date="2024-11-22T16:09:00Z" w:initials="MK">
+  <w:comment w:id="25" w:author="Martin Krämer" w:date="2024-11-22T16:09:00Z" w:initials="MK">
     <w:p>
       <w:pPr>
         <w:pStyle w:val="CommentText"/>
@@ -6606,7 +6491,7 @@
       </w:r>
     </w:p>
   </w:comment>
-  <w:comment w:id="35" w:author="Martin Krämer" w:date="2024-11-22T16:15:00Z" w:initials="MK">
+  <w:comment w:id="26" w:author="Martin Krämer" w:date="2024-11-22T16:15:00Z" w:initials="MK">
     <w:p>
       <w:pPr>
         <w:pStyle w:val="CommentText"/>
@@ -6619,22 +6504,6 @@
       </w:r>
       <w:r>
         <w:t>Not sure if I would put so much focus on the fact that we are able to do this, I mean easy attack point for a reviewer to just ask that we do this in 5 additional scans.</w:t>
-      </w:r>
-    </w:p>
-  </w:comment>
-  <w:comment w:id="41" w:author="Krämer, Martin" w:date="2024-11-26T08:24:00Z" w:initials="MK">
-    <w:p>
-      <w:pPr>
-        <w:pStyle w:val="CommentText"/>
-      </w:pPr>
-      <w:r>
-        <w:rPr>
-          <w:rStyle w:val="CommentReference"/>
-        </w:rPr>
-        <w:annotationRef/>
-      </w:r>
-      <w:r>
-        <w:t>The data we are showing, is this with or without weights? If it’s with weights/loaded then we never talk about this in the methods! If it’s unloaded I would remove this word here</w:t>
       </w:r>
     </w:p>
   </w:comment>
@@ -6644,6 +6513,7 @@
 <file path=word/commentsExtended.xml><?xml version="1.0" encoding="utf-8"?>
 <w15:commentsEx xmlns:wpc="http://schemas.microsoft.com/office/word/2010/wordprocessingCanvas" xmlns:cx="http://schemas.microsoft.com/office/drawing/2014/chartex" xmlns:cx1="http://schemas.microsoft.com/office/drawing/2015/9/8/chartex" xmlns:cx2="http://schemas.microsoft.com/office/drawing/2015/10/21/chartex" xmlns:cx3="http://schemas.microsoft.com/office/drawing/2016/5/9/chartex" xmlns:cx4="http://schemas.microsoft.com/office/drawing/2016/5/10/chartex" xmlns:cx5="http://schemas.microsoft.com/office/drawing/2016/5/11/chartex" xmlns:cx6="http://schemas.microsoft.com/office/drawing/2016/5/12/chartex" xmlns:cx7="http://schemas.microsoft.com/office/drawing/2016/5/13/chartex" xmlns:cx8="http://schemas.microsoft.com/office/drawing/2016/5/14/chartex" xmlns:mc="http://schemas.openxmlformats.org/markup-compatibility/2006" xmlns:aink="http://schemas.microsoft.com/office/drawing/2016/ink" xmlns:am3d="http://schemas.microsoft.com/office/drawing/2017/model3d" xmlns:o="urn:schemas-microsoft-com:office:office" xmlns:oel="http://schemas.microsoft.com/office/2019/extlst" xmlns:r="http://schemas.openxmlformats.org/officeDocument/2006/relationships" xmlns:m="http://schemas.openxmlformats.org/officeDocument/2006/math" xmlns:v="urn:schemas-microsoft-com:vml" xmlns:wp14="http://schemas.microsoft.com/office/word/2010/wordprocessingDrawing" xmlns:wp="http://schemas.openxmlformats.org/drawingml/2006/wordprocessingDrawing" xmlns:w10="urn:schemas-microsoft-com:office:word" xmlns:w="http://schemas.openxmlformats.org/wordprocessingml/2006/main" xmlns:w14="http://schemas.microsoft.com/office/word/2010/wordml" xmlns:w15="http://schemas.microsoft.com/office/word/2012/wordml" xmlns:w16cex="http://schemas.microsoft.com/office/word/2018/wordml/cex" xmlns:w16cid="http://schemas.microsoft.com/office/word/2016/wordml/cid" xmlns:w16="http://schemas.microsoft.com/office/word/2018/wordml" xmlns:w16du="http://schemas.microsoft.com/office/word/2023/wordml/word16du" xmlns:w16sdtdh="http://schemas.microsoft.com/office/word/2020/wordml/sdtdatahash" xmlns:w16se="http://schemas.microsoft.com/office/word/2015/wordml/symex" xmlns:wpg="http://schemas.microsoft.com/office/word/2010/wordprocessingGroup" xmlns:wpi="http://schemas.microsoft.com/office/word/2010/wordprocessingInk" xmlns:wne="http://schemas.microsoft.com/office/word/2006/wordml" xmlns:wps="http://schemas.microsoft.com/office/word/2010/wordprocessingShape" mc:Ignorable="w14 w15 w16se w16cid w16 w16cex w16sdtdh w16du wp14">
   <w15:commentEx w15:paraId="68D26BE3" w15:done="0"/>
+  <w15:commentEx w15:paraId="107C4637" w15:paraIdParent="68D26BE3" w15:done="0"/>
   <w15:commentEx w15:paraId="74B5BC53" w15:done="0"/>
   <w15:commentEx w15:paraId="556C44B5" w15:paraIdParent="74B5BC53" w15:done="0"/>
   <w15:commentEx w15:paraId="2E99C1D9" w15:done="0"/>
@@ -6664,13 +6534,13 @@
   <w15:commentEx w15:paraId="5BD06FCB" w15:done="0"/>
   <w15:commentEx w15:paraId="1A165672" w15:done="0"/>
   <w15:commentEx w15:paraId="248D80D4" w15:done="0"/>
-  <w15:commentEx w15:paraId="6A3AAAE0" w15:done="0"/>
 </w15:commentsEx>
 </file>
 
 <file path=word/commentsExtensible.xml><?xml version="1.0" encoding="utf-8"?>
 <w16cex:commentsExtensible xmlns:wpc="http://schemas.microsoft.com/office/word/2010/wordprocessingCanvas" xmlns:cx="http://schemas.microsoft.com/office/drawing/2014/chartex" xmlns:cx1="http://schemas.microsoft.com/office/drawing/2015/9/8/chartex" xmlns:cx2="http://schemas.microsoft.com/office/drawing/2015/10/21/chartex" xmlns:cx3="http://schemas.microsoft.com/office/drawing/2016/5/9/chartex" xmlns:cx4="http://schemas.microsoft.com/office/drawing/2016/5/10/chartex" xmlns:cx5="http://schemas.microsoft.com/office/drawing/2016/5/11/chartex" xmlns:cx6="http://schemas.microsoft.com/office/drawing/2016/5/12/chartex" xmlns:cx7="http://schemas.microsoft.com/office/drawing/2016/5/13/chartex" xmlns:cx8="http://schemas.microsoft.com/office/drawing/2016/5/14/chartex" xmlns:cr="http://schemas.microsoft.com/office/comments/2020/reactions" xmlns:mc="http://schemas.openxmlformats.org/markup-compatibility/2006" xmlns:aink="http://schemas.microsoft.com/office/drawing/2016/ink" xmlns:am3d="http://schemas.microsoft.com/office/drawing/2017/model3d" xmlns:o="urn:schemas-microsoft-com:office:office" xmlns:oel="http://schemas.microsoft.com/office/2019/extlst" xmlns:r="http://schemas.openxmlformats.org/officeDocument/2006/relationships" xmlns:m="http://schemas.openxmlformats.org/officeDocument/2006/math" xmlns:v="urn:schemas-microsoft-com:vml" xmlns:wp14="http://schemas.microsoft.com/office/word/2010/wordprocessingDrawing" xmlns:wp="http://schemas.openxmlformats.org/drawingml/2006/wordprocessingDrawing" xmlns:w10="urn:schemas-microsoft-com:office:word" xmlns:w="http://schemas.openxmlformats.org/wordprocessingml/2006/main" xmlns:w14="http://schemas.microsoft.com/office/word/2010/wordml" xmlns:w15="http://schemas.microsoft.com/office/word/2012/wordml" xmlns:w16cex="http://schemas.microsoft.com/office/word/2018/wordml/cex" xmlns:w16cid="http://schemas.microsoft.com/office/word/2016/wordml/cid" xmlns:w16="http://schemas.microsoft.com/office/word/2018/wordml" xmlns:w16du="http://schemas.microsoft.com/office/word/2023/wordml/word16du" xmlns:w16sdtdh="http://schemas.microsoft.com/office/word/2020/wordml/sdtdatahash" xmlns:w16se="http://schemas.microsoft.com/office/word/2015/wordml/symex" xmlns:wpg="http://schemas.microsoft.com/office/word/2010/wordprocessingGroup" xmlns:wpi="http://schemas.microsoft.com/office/word/2010/wordprocessingInk" xmlns:wne="http://schemas.microsoft.com/office/word/2006/wordml" xmlns:wps="http://schemas.microsoft.com/office/word/2010/wordprocessingShape" mc:Ignorable="w14 w15 w16se w16cid w16 w16cex w16sdtdh cr w16du wp14">
   <w16cex:commentExtensible w16cex:durableId="3E447FD5" w16cex:dateUtc="2024-11-22T10:27:00Z"/>
+  <w16cex:commentExtensible w16cex:durableId="24DEB0A3" w16cex:dateUtc="2024-11-26T21:38:00Z"/>
   <w16cex:commentExtensible w16cex:durableId="0FD5A529" w16cex:dateUtc="2024-11-22T10:28:00Z"/>
   <w16cex:commentExtensible w16cex:durableId="780D4EEE" w16cex:dateUtc="2024-11-26T18:18:00Z"/>
   <w16cex:commentExtensible w16cex:durableId="2BAE2278" w16cex:dateUtc="2024-11-22T10:29:00Z"/>
@@ -6692,6 +6562,7 @@
 <file path=word/commentsIds.xml><?xml version="1.0" encoding="utf-8"?>
 <w16cid:commentsIds xmlns:wpc="http://schemas.microsoft.com/office/word/2010/wordprocessingCanvas" xmlns:cx="http://schemas.microsoft.com/office/drawing/2014/chartex" xmlns:cx1="http://schemas.microsoft.com/office/drawing/2015/9/8/chartex" xmlns:cx2="http://schemas.microsoft.com/office/drawing/2015/10/21/chartex" xmlns:cx3="http://schemas.microsoft.com/office/drawing/2016/5/9/chartex" xmlns:cx4="http://schemas.microsoft.com/office/drawing/2016/5/10/chartex" xmlns:cx5="http://schemas.microsoft.com/office/drawing/2016/5/11/chartex" xmlns:cx6="http://schemas.microsoft.com/office/drawing/2016/5/12/chartex" xmlns:cx7="http://schemas.microsoft.com/office/drawing/2016/5/13/chartex" xmlns:cx8="http://schemas.microsoft.com/office/drawing/2016/5/14/chartex" xmlns:mc="http://schemas.openxmlformats.org/markup-compatibility/2006" xmlns:aink="http://schemas.microsoft.com/office/drawing/2016/ink" xmlns:am3d="http://schemas.microsoft.com/office/drawing/2017/model3d" xmlns:o="urn:schemas-microsoft-com:office:office" xmlns:oel="http://schemas.microsoft.com/office/2019/extlst" xmlns:r="http://schemas.openxmlformats.org/officeDocument/2006/relationships" xmlns:m="http://schemas.openxmlformats.org/officeDocument/2006/math" xmlns:v="urn:schemas-microsoft-com:vml" xmlns:wp14="http://schemas.microsoft.com/office/word/2010/wordprocessingDrawing" xmlns:wp="http://schemas.openxmlformats.org/drawingml/2006/wordprocessingDrawing" xmlns:w10="urn:schemas-microsoft-com:office:word" xmlns:w="http://schemas.openxmlformats.org/wordprocessingml/2006/main" xmlns:w14="http://schemas.microsoft.com/office/word/2010/wordml" xmlns:w15="http://schemas.microsoft.com/office/word/2012/wordml" xmlns:w16cex="http://schemas.microsoft.com/office/word/2018/wordml/cex" xmlns:w16cid="http://schemas.microsoft.com/office/word/2016/wordml/cid" xmlns:w16="http://schemas.microsoft.com/office/word/2018/wordml" xmlns:w16du="http://schemas.microsoft.com/office/word/2023/wordml/word16du" xmlns:w16sdtdh="http://schemas.microsoft.com/office/word/2020/wordml/sdtdatahash" xmlns:w16se="http://schemas.microsoft.com/office/word/2015/wordml/symex" xmlns:wpg="http://schemas.microsoft.com/office/word/2010/wordprocessingGroup" xmlns:wpi="http://schemas.microsoft.com/office/word/2010/wordprocessingInk" xmlns:wne="http://schemas.microsoft.com/office/word/2006/wordml" xmlns:wps="http://schemas.microsoft.com/office/word/2010/wordprocessingShape" mc:Ignorable="w14 w15 w16se w16cid w16 w16cex w16sdtdh w16du wp14">
   <w16cid:commentId w16cid:paraId="68D26BE3" w16cid:durableId="3E447FD5"/>
+  <w16cid:commentId w16cid:paraId="107C4637" w16cid:durableId="24DEB0A3"/>
   <w16cid:commentId w16cid:paraId="74B5BC53" w16cid:durableId="0FD5A529"/>
   <w16cid:commentId w16cid:paraId="556C44B5" w16cid:durableId="780D4EEE"/>
   <w16cid:commentId w16cid:paraId="2E99C1D9" w16cid:durableId="2BAE2278"/>
@@ -6712,7 +6583,6 @@
   <w16cid:commentId w16cid:paraId="5BD06FCB" w16cid:durableId="2861D8ED"/>
   <w16cid:commentId w16cid:paraId="1A165672" w16cid:durableId="6E63AD61"/>
   <w16cid:commentId w16cid:paraId="248D80D4" w16cid:durableId="5BD7F073"/>
-  <w16cid:commentId w16cid:paraId="6A3AAAE0" w16cid:durableId="22DCD7FF"/>
 </w16cid:commentsIds>
 </file>
 

</xml_diff>